<commit_message>
uploaded all protocols until 04.05.2020
</commit_message>
<xml_diff>
--- a/PROJECT/Protokolle/Semester 4/Besprechungsprotokolle Semester 4.docx
+++ b/PROJECT/Protokolle/Semester 4/Besprechungsprotokolle Semester 4.docx
@@ -6,12 +6,20 @@
       <w:pPr>
         <w:pStyle w:val="Titel"/>
       </w:pPr>
+      <w:bookmarkStart w:id="0" w:name="_GoBack"/>
+      <w:bookmarkEnd w:id="0"/>
       <w:r>
         <w:t>Besprechungsprotokolle Semester 4</w:t>
       </w:r>
     </w:p>
     <w:sdt>
       <w:sdtPr>
+        <w:rPr>
+          <w:rFonts w:asciiTheme="minorHAnsi" w:eastAsiaTheme="minorHAnsi" w:hAnsiTheme="minorHAnsi" w:cstheme="minorBidi"/>
+          <w:sz w:val="24"/>
+          <w:szCs w:val="22"/>
+          <w:lang w:eastAsia="en-US"/>
+        </w:rPr>
         <w:id w:val="995991141"/>
         <w:docPartObj>
           <w:docPartGallery w:val="Table of Contents"/>
@@ -20,12 +28,8 @@
       </w:sdtPr>
       <w:sdtEndPr>
         <w:rPr>
-          <w:rFonts w:asciiTheme="minorHAnsi" w:eastAsiaTheme="minorHAnsi" w:hAnsiTheme="minorHAnsi" w:cstheme="minorBidi"/>
           <w:b/>
           <w:bCs/>
-          <w:sz w:val="24"/>
-          <w:szCs w:val="22"/>
-          <w:lang w:eastAsia="en-US"/>
         </w:rPr>
       </w:sdtEndPr>
       <w:sdtContent>
@@ -59,7 +63,7 @@
           <w:r>
             <w:fldChar w:fldCharType="separate"/>
           </w:r>
-          <w:hyperlink w:anchor="_Toc38230562" w:history="1">
+          <w:hyperlink w:anchor="_Toc39495490" w:history="1">
             <w:r>
               <w:rPr>
                 <w:rStyle w:val="Hyperlink"/>
@@ -86,7 +90,7 @@
                 <w:noProof/>
                 <w:webHidden/>
               </w:rPr>
-              <w:instrText xml:space="preserve"> PAGEREF _Toc38230562 \h </w:instrText>
+              <w:instrText xml:space="preserve"> PAGEREF _Toc39495490 \h </w:instrText>
             </w:r>
             <w:r>
               <w:rPr>
@@ -130,7 +134,7 @@
               <w:lang w:eastAsia="de-DE"/>
             </w:rPr>
           </w:pPr>
-          <w:hyperlink w:anchor="_Toc38230563" w:history="1">
+          <w:hyperlink w:anchor="_Toc39495491" w:history="1">
             <w:r>
               <w:rPr>
                 <w:rStyle w:val="Hyperlink"/>
@@ -157,7 +161,7 @@
                 <w:noProof/>
                 <w:webHidden/>
               </w:rPr>
-              <w:instrText xml:space="preserve"> PAGEREF _Toc38230563 \h </w:instrText>
+              <w:instrText xml:space="preserve"> PAGEREF _Toc39495491 \h </w:instrText>
             </w:r>
             <w:r>
               <w:rPr>
@@ -201,7 +205,7 @@
               <w:lang w:eastAsia="de-DE"/>
             </w:rPr>
           </w:pPr>
-          <w:hyperlink w:anchor="_Toc38230564" w:history="1">
+          <w:hyperlink w:anchor="_Toc39495492" w:history="1">
             <w:r>
               <w:rPr>
                 <w:rStyle w:val="Hyperlink"/>
@@ -228,7 +232,7 @@
                 <w:noProof/>
                 <w:webHidden/>
               </w:rPr>
-              <w:instrText xml:space="preserve"> PAGEREF _Toc38230564 \h </w:instrText>
+              <w:instrText xml:space="preserve"> PAGEREF _Toc39495492 \h </w:instrText>
             </w:r>
             <w:r>
               <w:rPr>
@@ -272,7 +276,7 @@
               <w:lang w:eastAsia="de-DE"/>
             </w:rPr>
           </w:pPr>
-          <w:hyperlink w:anchor="_Toc38230565" w:history="1">
+          <w:hyperlink w:anchor="_Toc39495493" w:history="1">
             <w:r>
               <w:rPr>
                 <w:rStyle w:val="Hyperlink"/>
@@ -299,7 +303,7 @@
                 <w:noProof/>
                 <w:webHidden/>
               </w:rPr>
-              <w:instrText xml:space="preserve"> PAGEREF _Toc38230565 \h </w:instrText>
+              <w:instrText xml:space="preserve"> PAGEREF _Toc39495493 \h </w:instrText>
             </w:r>
             <w:r>
               <w:rPr>
@@ -343,7 +347,7 @@
               <w:lang w:eastAsia="de-DE"/>
             </w:rPr>
           </w:pPr>
-          <w:hyperlink w:anchor="_Toc38230566" w:history="1">
+          <w:hyperlink w:anchor="_Toc39495494" w:history="1">
             <w:r>
               <w:rPr>
                 <w:rStyle w:val="Hyperlink"/>
@@ -370,7 +374,7 @@
                 <w:noProof/>
                 <w:webHidden/>
               </w:rPr>
-              <w:instrText xml:space="preserve"> PAGEREF _Toc38230566 \h </w:instrText>
+              <w:instrText xml:space="preserve"> PAGEREF _Toc39495494 \h </w:instrText>
             </w:r>
             <w:r>
               <w:rPr>
@@ -414,7 +418,7 @@
               <w:lang w:eastAsia="de-DE"/>
             </w:rPr>
           </w:pPr>
-          <w:hyperlink w:anchor="_Toc38230567" w:history="1">
+          <w:hyperlink w:anchor="_Toc39495495" w:history="1">
             <w:r>
               <w:rPr>
                 <w:rStyle w:val="Hyperlink"/>
@@ -441,7 +445,7 @@
                 <w:noProof/>
                 <w:webHidden/>
               </w:rPr>
-              <w:instrText xml:space="preserve"> PAGEREF _Toc38230567 \h </w:instrText>
+              <w:instrText xml:space="preserve"> PAGEREF _Toc39495495 \h </w:instrText>
             </w:r>
             <w:r>
               <w:rPr>
@@ -485,7 +489,7 @@
               <w:lang w:eastAsia="de-DE"/>
             </w:rPr>
           </w:pPr>
-          <w:hyperlink w:anchor="_Toc38230568" w:history="1">
+          <w:hyperlink w:anchor="_Toc39495496" w:history="1">
             <w:r>
               <w:rPr>
                 <w:rStyle w:val="Hyperlink"/>
@@ -512,7 +516,7 @@
                 <w:noProof/>
                 <w:webHidden/>
               </w:rPr>
-              <w:instrText xml:space="preserve"> PAGEREF _Toc38230568 \h </w:instrText>
+              <w:instrText xml:space="preserve"> PAGEREF _Toc39495496 \h </w:instrText>
             </w:r>
             <w:r>
               <w:rPr>
@@ -556,7 +560,7 @@
               <w:lang w:eastAsia="de-DE"/>
             </w:rPr>
           </w:pPr>
-          <w:hyperlink w:anchor="_Toc38230569" w:history="1">
+          <w:hyperlink w:anchor="_Toc39495497" w:history="1">
             <w:r>
               <w:rPr>
                 <w:rStyle w:val="Hyperlink"/>
@@ -583,7 +587,7 @@
                 <w:noProof/>
                 <w:webHidden/>
               </w:rPr>
-              <w:instrText xml:space="preserve"> PAGEREF _Toc38230569 \h </w:instrText>
+              <w:instrText xml:space="preserve"> PAGEREF _Toc39495497 \h </w:instrText>
             </w:r>
             <w:r>
               <w:rPr>
@@ -627,7 +631,7 @@
               <w:lang w:eastAsia="de-DE"/>
             </w:rPr>
           </w:pPr>
-          <w:hyperlink w:anchor="_Toc38230570" w:history="1">
+          <w:hyperlink w:anchor="_Toc39495498" w:history="1">
             <w:r>
               <w:rPr>
                 <w:rStyle w:val="Hyperlink"/>
@@ -654,7 +658,7 @@
                 <w:noProof/>
                 <w:webHidden/>
               </w:rPr>
-              <w:instrText xml:space="preserve"> PAGEREF _Toc38230570 \h </w:instrText>
+              <w:instrText xml:space="preserve"> PAGEREF _Toc39495498 \h </w:instrText>
             </w:r>
             <w:r>
               <w:rPr>
@@ -698,7 +702,7 @@
               <w:lang w:eastAsia="de-DE"/>
             </w:rPr>
           </w:pPr>
-          <w:hyperlink w:anchor="_Toc38230571" w:history="1">
+          <w:hyperlink w:anchor="_Toc39495499" w:history="1">
             <w:r>
               <w:rPr>
                 <w:rStyle w:val="Hyperlink"/>
@@ -725,7 +729,7 @@
                 <w:noProof/>
                 <w:webHidden/>
               </w:rPr>
-              <w:instrText xml:space="preserve"> PAGEREF _Toc38230571 \h </w:instrText>
+              <w:instrText xml:space="preserve"> PAGEREF _Toc39495499 \h </w:instrText>
             </w:r>
             <w:r>
               <w:rPr>
@@ -769,7 +773,7 @@
               <w:lang w:eastAsia="de-DE"/>
             </w:rPr>
           </w:pPr>
-          <w:hyperlink w:anchor="_Toc38230572" w:history="1">
+          <w:hyperlink w:anchor="_Toc39495500" w:history="1">
             <w:r>
               <w:rPr>
                 <w:rStyle w:val="Hyperlink"/>
@@ -796,7 +800,7 @@
                 <w:noProof/>
                 <w:webHidden/>
               </w:rPr>
-              <w:instrText xml:space="preserve"> PAGEREF _Toc38230572 \h </w:instrText>
+              <w:instrText xml:space="preserve"> PAGEREF _Toc39495500 \h </w:instrText>
             </w:r>
             <w:r>
               <w:rPr>
@@ -817,6 +821,432 @@
                 <w:webHidden/>
               </w:rPr>
               <w:t>12</w:t>
+            </w:r>
+            <w:r>
+              <w:rPr>
+                <w:noProof/>
+                <w:webHidden/>
+              </w:rPr>
+              <w:fldChar w:fldCharType="end"/>
+            </w:r>
+          </w:hyperlink>
+        </w:p>
+        <w:p>
+          <w:pPr>
+            <w:pStyle w:val="Verzeichnis1"/>
+            <w:tabs>
+              <w:tab w:val="right" w:leader="dot" w:pos="9062"/>
+            </w:tabs>
+            <w:rPr>
+              <w:rFonts w:eastAsiaTheme="minorEastAsia"/>
+              <w:noProof/>
+              <w:sz w:val="22"/>
+              <w:lang w:eastAsia="de-DE"/>
+            </w:rPr>
+          </w:pPr>
+          <w:hyperlink w:anchor="_Toc39495501" w:history="1">
+            <w:r>
+              <w:rPr>
+                <w:rStyle w:val="Hyperlink"/>
+                <w:noProof/>
+              </w:rPr>
+              <w:t>Besprechungsprotokoll 29</w:t>
+            </w:r>
+            <w:r>
+              <w:rPr>
+                <w:noProof/>
+                <w:webHidden/>
+              </w:rPr>
+              <w:tab/>
+            </w:r>
+            <w:r>
+              <w:rPr>
+                <w:noProof/>
+                <w:webHidden/>
+              </w:rPr>
+              <w:fldChar w:fldCharType="begin"/>
+            </w:r>
+            <w:r>
+              <w:rPr>
+                <w:noProof/>
+                <w:webHidden/>
+              </w:rPr>
+              <w:instrText xml:space="preserve"> PAGEREF _Toc39495501 \h </w:instrText>
+            </w:r>
+            <w:r>
+              <w:rPr>
+                <w:noProof/>
+                <w:webHidden/>
+              </w:rPr>
+            </w:r>
+            <w:r>
+              <w:rPr>
+                <w:noProof/>
+                <w:webHidden/>
+              </w:rPr>
+              <w:fldChar w:fldCharType="separate"/>
+            </w:r>
+            <w:r>
+              <w:rPr>
+                <w:noProof/>
+                <w:webHidden/>
+              </w:rPr>
+              <w:t>13</w:t>
+            </w:r>
+            <w:r>
+              <w:rPr>
+                <w:noProof/>
+                <w:webHidden/>
+              </w:rPr>
+              <w:fldChar w:fldCharType="end"/>
+            </w:r>
+          </w:hyperlink>
+        </w:p>
+        <w:p>
+          <w:pPr>
+            <w:pStyle w:val="Verzeichnis1"/>
+            <w:tabs>
+              <w:tab w:val="right" w:leader="dot" w:pos="9062"/>
+            </w:tabs>
+            <w:rPr>
+              <w:rFonts w:eastAsiaTheme="minorEastAsia"/>
+              <w:noProof/>
+              <w:sz w:val="22"/>
+              <w:lang w:eastAsia="de-DE"/>
+            </w:rPr>
+          </w:pPr>
+          <w:hyperlink w:anchor="_Toc39495502" w:history="1">
+            <w:r>
+              <w:rPr>
+                <w:rStyle w:val="Hyperlink"/>
+                <w:noProof/>
+              </w:rPr>
+              <w:t>Besprechungsprotokoll 30</w:t>
+            </w:r>
+            <w:r>
+              <w:rPr>
+                <w:noProof/>
+                <w:webHidden/>
+              </w:rPr>
+              <w:tab/>
+            </w:r>
+            <w:r>
+              <w:rPr>
+                <w:noProof/>
+                <w:webHidden/>
+              </w:rPr>
+              <w:fldChar w:fldCharType="begin"/>
+            </w:r>
+            <w:r>
+              <w:rPr>
+                <w:noProof/>
+                <w:webHidden/>
+              </w:rPr>
+              <w:instrText xml:space="preserve"> PAGEREF _Toc39495502 \h </w:instrText>
+            </w:r>
+            <w:r>
+              <w:rPr>
+                <w:noProof/>
+                <w:webHidden/>
+              </w:rPr>
+            </w:r>
+            <w:r>
+              <w:rPr>
+                <w:noProof/>
+                <w:webHidden/>
+              </w:rPr>
+              <w:fldChar w:fldCharType="separate"/>
+            </w:r>
+            <w:r>
+              <w:rPr>
+                <w:noProof/>
+                <w:webHidden/>
+              </w:rPr>
+              <w:t>14</w:t>
+            </w:r>
+            <w:r>
+              <w:rPr>
+                <w:noProof/>
+                <w:webHidden/>
+              </w:rPr>
+              <w:fldChar w:fldCharType="end"/>
+            </w:r>
+          </w:hyperlink>
+        </w:p>
+        <w:p>
+          <w:pPr>
+            <w:pStyle w:val="Verzeichnis1"/>
+            <w:tabs>
+              <w:tab w:val="right" w:leader="dot" w:pos="9062"/>
+            </w:tabs>
+            <w:rPr>
+              <w:rFonts w:eastAsiaTheme="minorEastAsia"/>
+              <w:noProof/>
+              <w:sz w:val="22"/>
+              <w:lang w:eastAsia="de-DE"/>
+            </w:rPr>
+          </w:pPr>
+          <w:hyperlink w:anchor="_Toc39495503" w:history="1">
+            <w:r>
+              <w:rPr>
+                <w:rStyle w:val="Hyperlink"/>
+                <w:noProof/>
+              </w:rPr>
+              <w:t>Besprechungsprotokoll 31</w:t>
+            </w:r>
+            <w:r>
+              <w:rPr>
+                <w:noProof/>
+                <w:webHidden/>
+              </w:rPr>
+              <w:tab/>
+            </w:r>
+            <w:r>
+              <w:rPr>
+                <w:noProof/>
+                <w:webHidden/>
+              </w:rPr>
+              <w:fldChar w:fldCharType="begin"/>
+            </w:r>
+            <w:r>
+              <w:rPr>
+                <w:noProof/>
+                <w:webHidden/>
+              </w:rPr>
+              <w:instrText xml:space="preserve"> PAGEREF _Toc39495503 \h </w:instrText>
+            </w:r>
+            <w:r>
+              <w:rPr>
+                <w:noProof/>
+                <w:webHidden/>
+              </w:rPr>
+            </w:r>
+            <w:r>
+              <w:rPr>
+                <w:noProof/>
+                <w:webHidden/>
+              </w:rPr>
+              <w:fldChar w:fldCharType="separate"/>
+            </w:r>
+            <w:r>
+              <w:rPr>
+                <w:noProof/>
+                <w:webHidden/>
+              </w:rPr>
+              <w:t>15</w:t>
+            </w:r>
+            <w:r>
+              <w:rPr>
+                <w:noProof/>
+                <w:webHidden/>
+              </w:rPr>
+              <w:fldChar w:fldCharType="end"/>
+            </w:r>
+          </w:hyperlink>
+        </w:p>
+        <w:p>
+          <w:pPr>
+            <w:pStyle w:val="Verzeichnis1"/>
+            <w:tabs>
+              <w:tab w:val="right" w:leader="dot" w:pos="9062"/>
+            </w:tabs>
+            <w:rPr>
+              <w:rFonts w:eastAsiaTheme="minorEastAsia"/>
+              <w:noProof/>
+              <w:sz w:val="22"/>
+              <w:lang w:eastAsia="de-DE"/>
+            </w:rPr>
+          </w:pPr>
+          <w:hyperlink w:anchor="_Toc39495504" w:history="1">
+            <w:r>
+              <w:rPr>
+                <w:rStyle w:val="Hyperlink"/>
+                <w:noProof/>
+              </w:rPr>
+              <w:t>Besprechungsprotokoll 32</w:t>
+            </w:r>
+            <w:r>
+              <w:rPr>
+                <w:noProof/>
+                <w:webHidden/>
+              </w:rPr>
+              <w:tab/>
+            </w:r>
+            <w:r>
+              <w:rPr>
+                <w:noProof/>
+                <w:webHidden/>
+              </w:rPr>
+              <w:fldChar w:fldCharType="begin"/>
+            </w:r>
+            <w:r>
+              <w:rPr>
+                <w:noProof/>
+                <w:webHidden/>
+              </w:rPr>
+              <w:instrText xml:space="preserve"> PAGEREF _Toc39495504 \h </w:instrText>
+            </w:r>
+            <w:r>
+              <w:rPr>
+                <w:noProof/>
+                <w:webHidden/>
+              </w:rPr>
+            </w:r>
+            <w:r>
+              <w:rPr>
+                <w:noProof/>
+                <w:webHidden/>
+              </w:rPr>
+              <w:fldChar w:fldCharType="separate"/>
+            </w:r>
+            <w:r>
+              <w:rPr>
+                <w:noProof/>
+                <w:webHidden/>
+              </w:rPr>
+              <w:t>16</w:t>
+            </w:r>
+            <w:r>
+              <w:rPr>
+                <w:noProof/>
+                <w:webHidden/>
+              </w:rPr>
+              <w:fldChar w:fldCharType="end"/>
+            </w:r>
+          </w:hyperlink>
+        </w:p>
+        <w:p>
+          <w:pPr>
+            <w:pStyle w:val="Verzeichnis1"/>
+            <w:tabs>
+              <w:tab w:val="right" w:leader="dot" w:pos="9062"/>
+            </w:tabs>
+            <w:rPr>
+              <w:rFonts w:eastAsiaTheme="minorEastAsia"/>
+              <w:noProof/>
+              <w:sz w:val="22"/>
+              <w:lang w:eastAsia="de-DE"/>
+            </w:rPr>
+          </w:pPr>
+          <w:hyperlink w:anchor="_Toc39495505" w:history="1">
+            <w:r>
+              <w:rPr>
+                <w:rStyle w:val="Hyperlink"/>
+                <w:noProof/>
+              </w:rPr>
+              <w:t>Besprechungsprotokoll 33</w:t>
+            </w:r>
+            <w:r>
+              <w:rPr>
+                <w:noProof/>
+                <w:webHidden/>
+              </w:rPr>
+              <w:tab/>
+            </w:r>
+            <w:r>
+              <w:rPr>
+                <w:noProof/>
+                <w:webHidden/>
+              </w:rPr>
+              <w:fldChar w:fldCharType="begin"/>
+            </w:r>
+            <w:r>
+              <w:rPr>
+                <w:noProof/>
+                <w:webHidden/>
+              </w:rPr>
+              <w:instrText xml:space="preserve"> PAGEREF _Toc39495505 \h </w:instrText>
+            </w:r>
+            <w:r>
+              <w:rPr>
+                <w:noProof/>
+                <w:webHidden/>
+              </w:rPr>
+            </w:r>
+            <w:r>
+              <w:rPr>
+                <w:noProof/>
+                <w:webHidden/>
+              </w:rPr>
+              <w:fldChar w:fldCharType="separate"/>
+            </w:r>
+            <w:r>
+              <w:rPr>
+                <w:noProof/>
+                <w:webHidden/>
+              </w:rPr>
+              <w:t>17</w:t>
+            </w:r>
+            <w:r>
+              <w:rPr>
+                <w:noProof/>
+                <w:webHidden/>
+              </w:rPr>
+              <w:fldChar w:fldCharType="end"/>
+            </w:r>
+          </w:hyperlink>
+        </w:p>
+        <w:p>
+          <w:pPr>
+            <w:pStyle w:val="Verzeichnis1"/>
+            <w:tabs>
+              <w:tab w:val="right" w:leader="dot" w:pos="9062"/>
+            </w:tabs>
+            <w:rPr>
+              <w:rFonts w:eastAsiaTheme="minorEastAsia"/>
+              <w:noProof/>
+              <w:sz w:val="22"/>
+              <w:lang w:eastAsia="de-DE"/>
+            </w:rPr>
+          </w:pPr>
+          <w:hyperlink w:anchor="_Toc39495506" w:history="1">
+            <w:r>
+              <w:rPr>
+                <w:rStyle w:val="Hyperlink"/>
+                <w:noProof/>
+              </w:rPr>
+              <w:t>Besprechungsprotokoll 34</w:t>
+            </w:r>
+            <w:r>
+              <w:rPr>
+                <w:noProof/>
+                <w:webHidden/>
+              </w:rPr>
+              <w:tab/>
+            </w:r>
+            <w:r>
+              <w:rPr>
+                <w:noProof/>
+                <w:webHidden/>
+              </w:rPr>
+              <w:fldChar w:fldCharType="begin"/>
+            </w:r>
+            <w:r>
+              <w:rPr>
+                <w:noProof/>
+                <w:webHidden/>
+              </w:rPr>
+              <w:instrText xml:space="preserve"> PAGEREF _Toc39495506 \h </w:instrText>
+            </w:r>
+            <w:r>
+              <w:rPr>
+                <w:noProof/>
+                <w:webHidden/>
+              </w:rPr>
+            </w:r>
+            <w:r>
+              <w:rPr>
+                <w:noProof/>
+                <w:webHidden/>
+              </w:rPr>
+              <w:fldChar w:fldCharType="separate"/>
+            </w:r>
+            <w:r>
+              <w:rPr>
+                <w:noProof/>
+                <w:webHidden/>
+              </w:rPr>
+              <w:t>18</w:t>
             </w:r>
             <w:r>
               <w:rPr>
@@ -842,14 +1272,12 @@
       <w:r>
         <w:br w:type="page"/>
       </w:r>
-      <w:bookmarkStart w:id="0" w:name="_GoBack"/>
-      <w:bookmarkEnd w:id="0"/>
     </w:p>
     <w:p>
       <w:pPr>
         <w:pStyle w:val="berschrift1"/>
       </w:pPr>
-      <w:bookmarkStart w:id="1" w:name="_Toc38230562"/>
+      <w:bookmarkStart w:id="1" w:name="_Toc39495490"/>
       <w:r>
         <w:lastRenderedPageBreak/>
         <w:t>Besprechungsprotokoll</w:t>
@@ -1006,13 +1434,7 @@
         </w:numPr>
       </w:pPr>
       <w:r>
-        <w:t xml:space="preserve">Lucas hat bereits eine grobe </w:t>
-      </w:r>
-      <w:r>
-        <w:t>Struktur</w:t>
-      </w:r>
-      <w:r>
-        <w:t xml:space="preserve"> für das </w:t>
+        <w:t xml:space="preserve">Lucas hat bereits eine grobe Struktur für das </w:t>
       </w:r>
       <w:r>
         <w:t>C</w:t>
@@ -1326,7 +1748,7 @@
       <w:pPr>
         <w:pStyle w:val="berschrift1"/>
       </w:pPr>
-      <w:bookmarkStart w:id="2" w:name="_Toc38230563"/>
+      <w:bookmarkStart w:id="2" w:name="_Toc39495491"/>
       <w:r>
         <w:lastRenderedPageBreak/>
         <w:t>Besprechungsprotokoll</w:t>
@@ -1540,7 +1962,7 @@
       <w:pPr>
         <w:pStyle w:val="berschrift1"/>
       </w:pPr>
-      <w:bookmarkStart w:id="3" w:name="_Toc38230564"/>
+      <w:bookmarkStart w:id="3" w:name="_Toc39495492"/>
       <w:r>
         <w:lastRenderedPageBreak/>
         <w:t>Besprechungsprotokoll</w:t>
@@ -1876,7 +2298,7 @@
       <w:pPr>
         <w:pStyle w:val="berschrift1"/>
       </w:pPr>
-      <w:bookmarkStart w:id="4" w:name="_Toc38230565"/>
+      <w:bookmarkStart w:id="4" w:name="_Toc39495493"/>
       <w:r>
         <w:lastRenderedPageBreak/>
         <w:t>Besprechungsprotokoll</w:t>
@@ -2094,7 +2516,7 @@
       <w:pPr>
         <w:pStyle w:val="berschrift1"/>
       </w:pPr>
-      <w:bookmarkStart w:id="5" w:name="_Toc38230566"/>
+      <w:bookmarkStart w:id="5" w:name="_Toc39495494"/>
       <w:r>
         <w:lastRenderedPageBreak/>
         <w:t>Besprechungsprotokoll</w:t>
@@ -2270,9 +2692,23 @@
           <w:ilvl w:val="1"/>
           <w:numId w:val="1"/>
         </w:numPr>
-      </w:pPr>
-      <w:r>
-        <w:t>Restaufwand: 1-2h UI, 2-3h Unit-Tests</w:t>
+        <w:rPr>
+          <w:lang w:val="en-US"/>
+        </w:rPr>
+      </w:pPr>
+      <w:proofErr w:type="spellStart"/>
+      <w:r>
+        <w:rPr>
+          <w:lang w:val="en-US"/>
+        </w:rPr>
+        <w:t>Restaufwand</w:t>
+      </w:r>
+      <w:proofErr w:type="spellEnd"/>
+      <w:r>
+        <w:rPr>
+          <w:lang w:val="en-US"/>
+        </w:rPr>
+        <w:t>: 1-2h UI, 2-3h Unit-Tests</w:t>
       </w:r>
     </w:p>
     <w:p>
@@ -2434,7 +2870,7 @@
       <w:pPr>
         <w:pStyle w:val="berschrift1"/>
       </w:pPr>
-      <w:bookmarkStart w:id="6" w:name="_Toc38230567"/>
+      <w:bookmarkStart w:id="6" w:name="_Toc39495495"/>
       <w:r>
         <w:lastRenderedPageBreak/>
         <w:t>Besprechungsprotokoll</w:t>
@@ -2443,10 +2879,7 @@
         <w:t xml:space="preserve"> </w:t>
       </w:r>
       <w:r>
-        <w:t>2</w:t>
-      </w:r>
-      <w:r>
-        <w:t>3</w:t>
+        <w:t>23</w:t>
       </w:r>
       <w:bookmarkEnd w:id="6"/>
     </w:p>
@@ -2463,15 +2896,7 @@
       </w:r>
       <w:r>
         <w:tab/>
-      </w:r>
-      <w:r>
-        <w:t>03. April</w:t>
-      </w:r>
-      <w:r>
-        <w:t xml:space="preserve"> 20</w:t>
-      </w:r>
-      <w:r>
-        <w:t>20</w:t>
+        <w:t>03. April 2020</w:t>
       </w:r>
     </w:p>
     <w:p>
@@ -2483,13 +2908,7 @@
       </w:r>
       <w:r>
         <w:tab/>
-        <w:t>Joshua, Kevin</w:t>
-      </w:r>
-      <w:r>
-        <w:t xml:space="preserve">, </w:t>
-      </w:r>
-      <w:r>
-        <w:t>Krister, Lucas, Markus</w:t>
+        <w:t>Joshua, Kevin, Krister, Lucas, Markus</w:t>
       </w:r>
     </w:p>
     <w:p>
@@ -2619,7 +3038,7 @@
       <w:pPr>
         <w:pStyle w:val="berschrift1"/>
       </w:pPr>
-      <w:bookmarkStart w:id="7" w:name="_Toc38230568"/>
+      <w:bookmarkStart w:id="7" w:name="_Toc39495496"/>
       <w:r>
         <w:lastRenderedPageBreak/>
         <w:t>Besprechungsprotokoll</w:t>
@@ -2628,10 +3047,7 @@
         <w:t xml:space="preserve"> </w:t>
       </w:r>
       <w:r>
-        <w:t>2</w:t>
-      </w:r>
-      <w:r>
-        <w:t>4</w:t>
+        <w:t>24</w:t>
       </w:r>
       <w:bookmarkEnd w:id="7"/>
     </w:p>
@@ -2648,13 +3064,7 @@
       </w:r>
       <w:r>
         <w:tab/>
-        <w:t>0</w:t>
-      </w:r>
-      <w:r>
-        <w:t>6</w:t>
-      </w:r>
-      <w:r>
-        <w:t>. April 2020</w:t>
+        <w:t>06. April 2020</w:t>
       </w:r>
     </w:p>
     <w:p>
@@ -2825,7 +3235,7 @@
       <w:pPr>
         <w:pStyle w:val="berschrift1"/>
       </w:pPr>
-      <w:bookmarkStart w:id="8" w:name="_Toc38230569"/>
+      <w:bookmarkStart w:id="8" w:name="_Toc39495497"/>
       <w:r>
         <w:lastRenderedPageBreak/>
         <w:t>Besprechungsprotokoll</w:t>
@@ -2834,10 +3244,7 @@
         <w:t xml:space="preserve"> </w:t>
       </w:r>
       <w:r>
-        <w:t>2</w:t>
-      </w:r>
-      <w:r>
-        <w:t>5</w:t>
+        <w:t>25</w:t>
       </w:r>
       <w:bookmarkEnd w:id="8"/>
     </w:p>
@@ -2854,12 +3261,7 @@
       </w:r>
       <w:r>
         <w:tab/>
-      </w:r>
-      <w:r>
-        <w:t>10</w:t>
-      </w:r>
-      <w:r>
-        <w:t>. April 2020</w:t>
+        <w:t>10. April 2020</w:t>
       </w:r>
     </w:p>
     <w:p>
@@ -2928,13 +3330,7 @@
         </w:numPr>
       </w:pPr>
       <w:r>
-        <w:t xml:space="preserve">Kevin hatte ein paar kleine Probleme. Schafft seine zwei </w:t>
-      </w:r>
-      <w:r>
-        <w:t>Features</w:t>
-      </w:r>
-      <w:r>
-        <w:t xml:space="preserve"> bis </w:t>
+        <w:t xml:space="preserve">Kevin hatte ein paar kleine Probleme. Schafft seine zwei Features bis </w:t>
       </w:r>
       <w:r>
         <w:t>m</w:t>
@@ -3062,7 +3458,7 @@
       <w:pPr>
         <w:pStyle w:val="berschrift1"/>
       </w:pPr>
-      <w:bookmarkStart w:id="9" w:name="_Toc38230570"/>
+      <w:bookmarkStart w:id="9" w:name="_Toc39495498"/>
       <w:r>
         <w:lastRenderedPageBreak/>
         <w:t>Besprechungsprotokoll</w:t>
@@ -3071,10 +3467,7 @@
         <w:t xml:space="preserve"> </w:t>
       </w:r>
       <w:r>
-        <w:t>2</w:t>
-      </w:r>
-      <w:r>
-        <w:t>6</w:t>
+        <w:t>26</w:t>
       </w:r>
       <w:bookmarkEnd w:id="9"/>
     </w:p>
@@ -3091,13 +3484,7 @@
       </w:r>
       <w:r>
         <w:tab/>
-        <w:t>1</w:t>
-      </w:r>
-      <w:r>
-        <w:t>3</w:t>
-      </w:r>
-      <w:r>
-        <w:t>. April 2020</w:t>
+        <w:t>13. April 2020</w:t>
       </w:r>
     </w:p>
     <w:p>
@@ -3356,7 +3743,7 @@
       <w:pPr>
         <w:pStyle w:val="berschrift1"/>
       </w:pPr>
-      <w:bookmarkStart w:id="10" w:name="_Toc38230571"/>
+      <w:bookmarkStart w:id="10" w:name="_Toc39495499"/>
       <w:r>
         <w:lastRenderedPageBreak/>
         <w:t>Besprechungsprotokoll</w:t>
@@ -3365,223 +3752,211 @@
         <w:t xml:space="preserve"> </w:t>
       </w:r>
       <w:r>
-        <w:t>2</w:t>
+        <w:t>27</w:t>
+      </w:r>
+      <w:bookmarkEnd w:id="10"/>
+    </w:p>
+    <w:p/>
+    <w:p>
+      <w:r>
+        <w:t>Termin</w:t>
+      </w:r>
+      <w:r>
+        <w:t>:</w:t>
+      </w:r>
+      <w:r>
+        <w:tab/>
+      </w:r>
+      <w:r>
+        <w:tab/>
+        <w:t>16. April 2020</w:t>
+      </w:r>
+    </w:p>
+    <w:p>
+      <w:r>
+        <w:t>Anwesend:</w:t>
+      </w:r>
+      <w:r>
+        <w:tab/>
+      </w:r>
+      <w:r>
+        <w:tab/>
+        <w:t>Joshua, Kevin, Krister, Lucas, Markus</w:t>
+      </w:r>
+    </w:p>
+    <w:p>
+      <w:r>
+        <w:t>Entschuldigt:</w:t>
+      </w:r>
+      <w:r>
+        <w:tab/>
+      </w:r>
+      <w:r>
+        <w:tab/>
+        <w:t>Robin (Auslandssemester)</w:t>
+      </w:r>
+    </w:p>
+    <w:p>
+      <w:r>
+        <w:t>Protokollant:</w:t>
+      </w:r>
+      <w:r>
+        <w:tab/>
+      </w:r>
+      <w:r>
+        <w:tab/>
+        <w:t>Markus Limbacher</w:t>
+      </w:r>
+    </w:p>
+    <w:p>
+      <w:pPr>
+        <w:ind w:left="2124" w:hanging="2124"/>
+      </w:pPr>
+      <w:r>
+        <w:t>Inhalt:</w:t>
+      </w:r>
+      <w:r>
+        <w:tab/>
+      </w:r>
+      <w:r>
+        <w:t>Zwischenstandspräsentation</w:t>
+      </w:r>
+    </w:p>
+    <w:p/>
+    <w:p>
+      <w:pPr>
+        <w:pStyle w:val="Untertitel"/>
+      </w:pPr>
+      <w:r>
+        <w:t>Erkenntnisse aus der Zwischenstandspräsentation:</w:t>
+      </w:r>
+    </w:p>
+    <w:p>
+      <w:pPr>
+        <w:pStyle w:val="Listenabsatz"/>
+        <w:numPr>
+          <w:ilvl w:val="0"/>
+          <w:numId w:val="1"/>
+        </w:numPr>
+      </w:pPr>
+      <w:r>
+        <w:t xml:space="preserve">Herr Rentschler hatte leider kaum Zeit für unsere Gruppe, weswegen es für uns nicht möglich war </w:t>
+      </w:r>
+      <w:r>
+        <w:t xml:space="preserve">ein </w:t>
+      </w:r>
+      <w:r>
+        <w:t xml:space="preserve">vollständiges und </w:t>
+      </w:r>
+      <w:r>
+        <w:t xml:space="preserve">konstruktives Feedback zu </w:t>
+      </w:r>
+      <w:r>
+        <w:t xml:space="preserve">allen, von </w:t>
+      </w:r>
+      <w:r>
+        <w:t>uns erstellten Artefakten</w:t>
+      </w:r>
+      <w:r>
+        <w:t>,</w:t>
+      </w:r>
+      <w:r>
+        <w:t xml:space="preserve"> zu bekommen</w:t>
+      </w:r>
+    </w:p>
+    <w:p>
+      <w:pPr>
+        <w:pStyle w:val="Listenabsatz"/>
+        <w:numPr>
+          <w:ilvl w:val="0"/>
+          <w:numId w:val="1"/>
+        </w:numPr>
+      </w:pPr>
+      <w:r>
+        <w:t xml:space="preserve">Die Konsolenapplikation ist für einen ungeschulten </w:t>
+      </w:r>
+      <w:r>
+        <w:t>Benutzer eventuell ein wenig unverständlich</w:t>
+      </w:r>
+    </w:p>
+    <w:p>
+      <w:pPr>
+        <w:pStyle w:val="Listenabsatz"/>
+        <w:numPr>
+          <w:ilvl w:val="0"/>
+          <w:numId w:val="1"/>
+        </w:numPr>
+      </w:pPr>
+      <w:r>
+        <w:t xml:space="preserve">Die Demonstration des Node.js Wrappers </w:t>
+      </w:r>
+      <w:r>
+        <w:t>konnte nicht stattfinden</w:t>
+      </w:r>
+    </w:p>
+    <w:p>
+      <w:pPr>
+        <w:pStyle w:val="Listenabsatz"/>
+        <w:numPr>
+          <w:ilvl w:val="0"/>
+          <w:numId w:val="1"/>
+        </w:numPr>
+      </w:pPr>
+      <w:r>
+        <w:t>Die Spaltengröße der Tabellen</w:t>
+      </w:r>
+      <w:r>
+        <w:t xml:space="preserve"> in unseren Dokumenten ist nicht ideal (Dieses Problem</w:t>
+      </w:r>
+      <w:r>
+        <w:t xml:space="preserve"> ist ein </w:t>
+      </w:r>
+      <w:r>
+        <w:t>Problem,</w:t>
+      </w:r>
+      <w:r>
+        <w:t xml:space="preserve"> welches </w:t>
+      </w:r>
+      <w:r>
+        <w:t>in Markdown nicht gelöst werden kann</w:t>
+      </w:r>
+      <w:r>
+        <w:t>)</w:t>
+      </w:r>
+    </w:p>
+    <w:p>
+      <w:pPr>
+        <w:pStyle w:val="Listenabsatz"/>
+        <w:numPr>
+          <w:ilvl w:val="0"/>
+          <w:numId w:val="1"/>
+        </w:numPr>
+      </w:pPr>
+      <w:r>
+        <w:t xml:space="preserve">Die Schriftgröße in den Grafiken </w:t>
+      </w:r>
+      <w:r>
+        <w:t>ist nicht immer konstant.</w:t>
+      </w:r>
+    </w:p>
+    <w:p>
+      <w:pPr>
+        <w:pStyle w:val="Untertitel"/>
+      </w:pPr>
+      <w:r>
+        <w:t>Nächstes Treffen:</w:t>
+      </w:r>
+    </w:p>
+    <w:p>
+      <w:r>
+        <w:t>Freitag</w:t>
+      </w:r>
+      <w:r>
+        <w:t>, 1</w:t>
       </w:r>
       <w:r>
         <w:t>7</w:t>
       </w:r>
-      <w:bookmarkEnd w:id="10"/>
-    </w:p>
-    <w:p/>
-    <w:p>
-      <w:r>
-        <w:t>Termin</w:t>
-      </w:r>
-      <w:r>
-        <w:t>:</w:t>
-      </w:r>
-      <w:r>
-        <w:tab/>
-      </w:r>
-      <w:r>
-        <w:tab/>
-        <w:t>1</w:t>
-      </w:r>
-      <w:r>
-        <w:t>6</w:t>
-      </w:r>
-      <w:r>
-        <w:t>. April 2020</w:t>
-      </w:r>
-    </w:p>
-    <w:p>
-      <w:r>
-        <w:t>Anwesend:</w:t>
-      </w:r>
-      <w:r>
-        <w:tab/>
-      </w:r>
-      <w:r>
-        <w:tab/>
-        <w:t>Joshua, Kevin, Krister, Lucas, Markus</w:t>
-      </w:r>
-    </w:p>
-    <w:p>
-      <w:r>
-        <w:t>Entschuldigt:</w:t>
-      </w:r>
-      <w:r>
-        <w:tab/>
-      </w:r>
-      <w:r>
-        <w:tab/>
-        <w:t>Robin (Auslandssemester)</w:t>
-      </w:r>
-    </w:p>
-    <w:p>
-      <w:r>
-        <w:t>Protokollant:</w:t>
-      </w:r>
-      <w:r>
-        <w:tab/>
-      </w:r>
-      <w:r>
-        <w:tab/>
-        <w:t>Markus Limbacher</w:t>
-      </w:r>
-    </w:p>
-    <w:p>
-      <w:pPr>
-        <w:ind w:left="2124" w:hanging="2124"/>
-      </w:pPr>
-      <w:r>
-        <w:t>Inhalt:</w:t>
-      </w:r>
-      <w:r>
-        <w:tab/>
-      </w:r>
-      <w:r>
-        <w:t>Zwischenstandspräsentation</w:t>
-      </w:r>
-    </w:p>
-    <w:p/>
-    <w:p>
-      <w:pPr>
-        <w:pStyle w:val="Untertitel"/>
-      </w:pPr>
-      <w:r>
-        <w:t xml:space="preserve">Erkenntnisse aus </w:t>
-      </w:r>
-      <w:r>
-        <w:t>der Zwischenstandspräsentation:</w:t>
-      </w:r>
-    </w:p>
-    <w:p>
-      <w:pPr>
-        <w:pStyle w:val="Listenabsatz"/>
-        <w:numPr>
-          <w:ilvl w:val="0"/>
-          <w:numId w:val="1"/>
-        </w:numPr>
-      </w:pPr>
-      <w:r>
-        <w:t xml:space="preserve">Herr Rentschler hatte leider kaum Zeit für unsere Gruppe, weswegen es für uns nicht möglich war </w:t>
-      </w:r>
-      <w:r>
-        <w:t xml:space="preserve">ein </w:t>
-      </w:r>
-      <w:r>
-        <w:t xml:space="preserve">vollständiges und </w:t>
-      </w:r>
-      <w:r>
-        <w:t xml:space="preserve">konstruktives Feedback zu </w:t>
-      </w:r>
-      <w:r>
-        <w:t xml:space="preserve">allen, von </w:t>
-      </w:r>
-      <w:r>
-        <w:t>uns erstellten Artefakten</w:t>
-      </w:r>
-      <w:r>
-        <w:t>,</w:t>
-      </w:r>
-      <w:r>
-        <w:t xml:space="preserve"> zu bekommen</w:t>
-      </w:r>
-    </w:p>
-    <w:p>
-      <w:pPr>
-        <w:pStyle w:val="Listenabsatz"/>
-        <w:numPr>
-          <w:ilvl w:val="0"/>
-          <w:numId w:val="1"/>
-        </w:numPr>
-      </w:pPr>
-      <w:r>
-        <w:t xml:space="preserve">Die Konsolenapplikation ist für einen ungeschulten </w:t>
-      </w:r>
-      <w:r>
-        <w:t>Benutzer eventuell ein wenig unverständlich</w:t>
-      </w:r>
-    </w:p>
-    <w:p>
-      <w:pPr>
-        <w:pStyle w:val="Listenabsatz"/>
-        <w:numPr>
-          <w:ilvl w:val="0"/>
-          <w:numId w:val="1"/>
-        </w:numPr>
-      </w:pPr>
-      <w:r>
-        <w:t xml:space="preserve">Die Demonstration des Node.js Wrappers </w:t>
-      </w:r>
-      <w:r>
-        <w:t>konnte nicht stattfinden</w:t>
-      </w:r>
-    </w:p>
-    <w:p>
-      <w:pPr>
-        <w:pStyle w:val="Listenabsatz"/>
-        <w:numPr>
-          <w:ilvl w:val="0"/>
-          <w:numId w:val="1"/>
-        </w:numPr>
-      </w:pPr>
-      <w:r>
-        <w:t>Die Spaltengröße der Tabellen</w:t>
-      </w:r>
-      <w:r>
-        <w:t xml:space="preserve"> in unseren Dokumenten ist nicht ideal (Dieses Problem</w:t>
-      </w:r>
-      <w:r>
-        <w:t xml:space="preserve"> ist ein </w:t>
-      </w:r>
-      <w:r>
-        <w:t>Problem,</w:t>
-      </w:r>
-      <w:r>
-        <w:t xml:space="preserve"> welches </w:t>
-      </w:r>
-      <w:r>
-        <w:t>in Markdown nicht gelöst werden kann</w:t>
-      </w:r>
-      <w:r>
-        <w:t>)</w:t>
-      </w:r>
-    </w:p>
-    <w:p>
-      <w:pPr>
-        <w:pStyle w:val="Listenabsatz"/>
-        <w:numPr>
-          <w:ilvl w:val="0"/>
-          <w:numId w:val="1"/>
-        </w:numPr>
-      </w:pPr>
-      <w:r>
-        <w:t xml:space="preserve">Die Schriftgröße in den Grafiken </w:t>
-      </w:r>
-      <w:r>
-        <w:t>ist nicht immer konstant.</w:t>
-      </w:r>
-    </w:p>
-    <w:p>
-      <w:pPr>
-        <w:pStyle w:val="Untertitel"/>
-      </w:pPr>
-      <w:r>
-        <w:t>Nächstes Treffen:</w:t>
-      </w:r>
-    </w:p>
-    <w:p>
-      <w:r>
-        <w:t>Freitag</w:t>
-      </w:r>
-      <w:r>
-        <w:t>, 1</w:t>
-      </w:r>
-      <w:r>
-        <w:t>7</w:t>
-      </w:r>
       <w:r>
         <w:t>.April 2020</w:t>
       </w:r>
@@ -3595,7 +3970,7 @@
       <w:pPr>
         <w:pStyle w:val="berschrift1"/>
       </w:pPr>
-      <w:bookmarkStart w:id="11" w:name="_Toc38230572"/>
+      <w:bookmarkStart w:id="11" w:name="_Toc39495500"/>
       <w:r>
         <w:lastRenderedPageBreak/>
         <w:t>Besprechungsprotokoll</w:t>
@@ -3604,15 +3979,1068 @@
         <w:t xml:space="preserve"> </w:t>
       </w:r>
       <w:r>
+        <w:t>28</w:t>
+      </w:r>
+      <w:bookmarkEnd w:id="11"/>
+    </w:p>
+    <w:p/>
+    <w:p>
+      <w:r>
+        <w:t>Termin</w:t>
+      </w:r>
+      <w:r>
+        <w:t>:</w:t>
+      </w:r>
+      <w:r>
+        <w:tab/>
+      </w:r>
+      <w:r>
+        <w:tab/>
+        <w:t>1</w:t>
+      </w:r>
+      <w:r>
+        <w:t>7</w:t>
+      </w:r>
+      <w:r>
+        <w:t>. April 2020</w:t>
+      </w:r>
+    </w:p>
+    <w:p>
+      <w:r>
+        <w:t>Anwesend:</w:t>
+      </w:r>
+      <w:r>
+        <w:tab/>
+      </w:r>
+      <w:r>
+        <w:tab/>
+        <w:t>Joshua, Kevin, Krister, Lucas, Markus</w:t>
+      </w:r>
+    </w:p>
+    <w:p>
+      <w:r>
+        <w:t>Entschuldigt:</w:t>
+      </w:r>
+      <w:r>
+        <w:tab/>
+      </w:r>
+      <w:r>
+        <w:tab/>
+        <w:t>Robin (Auslandssemester)</w:t>
+      </w:r>
+    </w:p>
+    <w:p>
+      <w:r>
+        <w:t>Protokollant:</w:t>
+      </w:r>
+      <w:r>
+        <w:tab/>
+      </w:r>
+      <w:r>
+        <w:tab/>
+        <w:t>Markus Limbacher</w:t>
+      </w:r>
+    </w:p>
+    <w:p>
+      <w:pPr>
+        <w:ind w:left="2124" w:hanging="2124"/>
+      </w:pPr>
+      <w:r>
+        <w:t>Inhalt:</w:t>
+      </w:r>
+      <w:r>
+        <w:tab/>
+      </w:r>
+      <w:r>
+        <w:t>Zwischenstandstreffen</w:t>
+      </w:r>
+    </w:p>
+    <w:p/>
+    <w:p>
+      <w:pPr>
+        <w:pStyle w:val="Untertitel"/>
+      </w:pPr>
+      <w:r>
+        <w:t>Zwischenstand</w:t>
+      </w:r>
+      <w:r>
+        <w:t>:</w:t>
+      </w:r>
+    </w:p>
+    <w:p>
+      <w:pPr>
+        <w:pStyle w:val="Listenabsatz"/>
+        <w:numPr>
+          <w:ilvl w:val="0"/>
+          <w:numId w:val="1"/>
+        </w:numPr>
+      </w:pPr>
+      <w:r>
+        <w:t xml:space="preserve">STP ist fast fertig. Nur noch ein paar der </w:t>
+      </w:r>
+      <w:proofErr w:type="spellStart"/>
+      <w:r>
+        <w:t>Testcases</w:t>
+      </w:r>
+      <w:proofErr w:type="spellEnd"/>
+      <w:r>
+        <w:t xml:space="preserve"> brauchen Testdaten</w:t>
+      </w:r>
+    </w:p>
+    <w:p>
+      <w:pPr>
+        <w:pStyle w:val="Listenabsatz"/>
+        <w:numPr>
+          <w:ilvl w:val="0"/>
+          <w:numId w:val="1"/>
+        </w:numPr>
+      </w:pPr>
+      <w:r>
+        <w:t xml:space="preserve">Kevin macht die Testdaten für alle </w:t>
+      </w:r>
+      <w:proofErr w:type="spellStart"/>
+      <w:r>
+        <w:t>Testcases</w:t>
+      </w:r>
+      <w:proofErr w:type="spellEnd"/>
+      <w:r>
+        <w:t xml:space="preserve"> des Node.js-Wrappers</w:t>
+      </w:r>
+      <w:r>
+        <w:t xml:space="preserve"> und versucht seine </w:t>
+      </w:r>
+      <w:proofErr w:type="spellStart"/>
+      <w:r>
+        <w:t>Mergekonflikte</w:t>
+      </w:r>
+      <w:proofErr w:type="spellEnd"/>
+      <w:r>
+        <w:t xml:space="preserve"> zu lösen</w:t>
+      </w:r>
+    </w:p>
+    <w:p>
+      <w:pPr>
+        <w:pStyle w:val="Listenabsatz"/>
+        <w:numPr>
+          <w:ilvl w:val="0"/>
+          <w:numId w:val="1"/>
+        </w:numPr>
+      </w:pPr>
+      <w:r>
+        <w:t>Markus lädt alle Protokolle hoch</w:t>
+      </w:r>
+    </w:p>
+    <w:p>
+      <w:pPr>
+        <w:pStyle w:val="Listenabsatz"/>
+        <w:numPr>
+          <w:ilvl w:val="0"/>
+          <w:numId w:val="1"/>
+        </w:numPr>
+      </w:pPr>
+      <w:r>
+        <w:t xml:space="preserve">Krister </w:t>
+      </w:r>
+      <w:proofErr w:type="spellStart"/>
+      <w:r>
+        <w:t>reviewed</w:t>
+      </w:r>
+      <w:proofErr w:type="spellEnd"/>
+      <w:r>
+        <w:t xml:space="preserve"> alle </w:t>
+      </w:r>
+      <w:proofErr w:type="spellStart"/>
+      <w:r>
+        <w:t>Testcases</w:t>
+      </w:r>
+      <w:proofErr w:type="spellEnd"/>
+    </w:p>
+    <w:p>
+      <w:pPr>
+        <w:pStyle w:val="Listenabsatz"/>
+        <w:numPr>
+          <w:ilvl w:val="0"/>
+          <w:numId w:val="1"/>
+        </w:numPr>
+      </w:pPr>
+      <w:r>
+        <w:t xml:space="preserve">Lucas fängt </w:t>
+      </w:r>
+      <w:r>
+        <w:t xml:space="preserve">wieder </w:t>
+      </w:r>
+      <w:r>
+        <w:t xml:space="preserve">mit dem C++-Wrapper </w:t>
+      </w:r>
+      <w:r>
+        <w:t>an</w:t>
+      </w:r>
+    </w:p>
+    <w:p>
+      <w:pPr>
+        <w:pStyle w:val="Untertitel"/>
+      </w:pPr>
+      <w:r>
+        <w:t>Nächstes Treffen:</w:t>
+      </w:r>
+    </w:p>
+    <w:p>
+      <w:r>
+        <w:t>Montag</w:t>
+      </w:r>
+      <w:r>
+        <w:t xml:space="preserve">, </w:t>
+      </w:r>
+      <w:r>
+        <w:t>20</w:t>
+      </w:r>
+      <w:r>
+        <w:t>.April 2020</w:t>
+      </w:r>
+    </w:p>
+    <w:p>
+      <w:r>
+        <w:br w:type="page"/>
+      </w:r>
+    </w:p>
+    <w:p>
+      <w:pPr>
+        <w:pStyle w:val="berschrift1"/>
+      </w:pPr>
+      <w:bookmarkStart w:id="12" w:name="_Toc39495501"/>
+      <w:r>
+        <w:lastRenderedPageBreak/>
+        <w:t>Besprechungsprotokoll</w:t>
+      </w:r>
+      <w:r>
+        <w:t xml:space="preserve"> </w:t>
+      </w:r>
+      <w:r>
+        <w:t>29</w:t>
+      </w:r>
+      <w:bookmarkEnd w:id="12"/>
+    </w:p>
+    <w:p/>
+    <w:p>
+      <w:r>
+        <w:t>Termin</w:t>
+      </w:r>
+      <w:r>
+        <w:t>:</w:t>
+      </w:r>
+      <w:r>
+        <w:tab/>
+      </w:r>
+      <w:r>
+        <w:tab/>
+        <w:t>20. April 2020</w:t>
+      </w:r>
+    </w:p>
+    <w:p>
+      <w:r>
+        <w:t>Anwesend:</w:t>
+      </w:r>
+      <w:r>
+        <w:tab/>
+      </w:r>
+      <w:r>
+        <w:tab/>
+        <w:t>Joshua, Kevin, Krister, Lucas, Markus</w:t>
+      </w:r>
+    </w:p>
+    <w:p>
+      <w:r>
+        <w:t>Entschuldigt:</w:t>
+      </w:r>
+      <w:r>
+        <w:tab/>
+      </w:r>
+      <w:r>
+        <w:tab/>
+        <w:t>Robin (Auslandssemester)</w:t>
+      </w:r>
+    </w:p>
+    <w:p>
+      <w:r>
+        <w:t>Protokollant:</w:t>
+      </w:r>
+      <w:r>
+        <w:tab/>
+      </w:r>
+      <w:r>
+        <w:tab/>
+        <w:t>Markus Limbacher</w:t>
+      </w:r>
+    </w:p>
+    <w:p>
+      <w:pPr>
+        <w:ind w:left="2124" w:hanging="2124"/>
+      </w:pPr>
+      <w:r>
+        <w:t>Inhalt:</w:t>
+      </w:r>
+      <w:r>
+        <w:tab/>
+      </w:r>
+      <w:r>
+        <w:t>Zwischenstandstreffen</w:t>
+      </w:r>
+    </w:p>
+    <w:p/>
+    <w:p>
+      <w:pPr>
+        <w:pStyle w:val="Untertitel"/>
+      </w:pPr>
+      <w:r>
+        <w:t>Zwischenstand:</w:t>
+      </w:r>
+    </w:p>
+    <w:p>
+      <w:pPr>
+        <w:pStyle w:val="Listenabsatz"/>
+        <w:numPr>
+          <w:ilvl w:val="0"/>
+          <w:numId w:val="1"/>
+        </w:numPr>
+      </w:pPr>
+      <w:r>
+        <w:t xml:space="preserve">Kevin hat alle notwendigen </w:t>
+      </w:r>
+      <w:r>
+        <w:t>Testdaten ins STP eingefügt</w:t>
+      </w:r>
+    </w:p>
+    <w:p>
+      <w:pPr>
+        <w:pStyle w:val="Listenabsatz"/>
+        <w:numPr>
+          <w:ilvl w:val="0"/>
+          <w:numId w:val="1"/>
+        </w:numPr>
+      </w:pPr>
+      <w:r>
+        <w:t>Lucas hat eine Anleitung für den C++-Wrapper erarbeitet. Kevin überprüft, ob diese verständlich ist</w:t>
+      </w:r>
+    </w:p>
+    <w:p>
+      <w:pPr>
+        <w:pStyle w:val="Listenabsatz"/>
+        <w:numPr>
+          <w:ilvl w:val="0"/>
+          <w:numId w:val="1"/>
+        </w:numPr>
+      </w:pPr>
+      <w:r>
+        <w:t>Markus hat alle Protokolle bis einschließlich 17. April hochgeladen</w:t>
+      </w:r>
+    </w:p>
+    <w:p>
+      <w:pPr>
+        <w:pStyle w:val="Listenabsatz"/>
+        <w:numPr>
+          <w:ilvl w:val="0"/>
+          <w:numId w:val="1"/>
+        </w:numPr>
+      </w:pPr>
+      <w:r>
+        <w:t>Krister muss die Termine im PM noch anpassen, da sich diese wieder geändert haben</w:t>
+      </w:r>
+    </w:p>
+    <w:p>
+      <w:pPr>
+        <w:pStyle w:val="Untertitel"/>
+      </w:pPr>
+      <w:r>
+        <w:t>Ziele bis zum nächsten Treffen:</w:t>
+      </w:r>
+    </w:p>
+    <w:p>
+      <w:pPr>
+        <w:pStyle w:val="Listenabsatz"/>
+        <w:numPr>
+          <w:ilvl w:val="0"/>
+          <w:numId w:val="1"/>
+        </w:numPr>
+      </w:pPr>
+      <w:r>
+        <w:t xml:space="preserve">In GitHub gibt es einen </w:t>
+      </w:r>
+      <w:proofErr w:type="spellStart"/>
+      <w:r>
+        <w:t>Mergekonflikt</w:t>
+      </w:r>
+      <w:proofErr w:type="spellEnd"/>
+      <w:r>
+        <w:t xml:space="preserve"> der noch von Lucas gelöst werden muss</w:t>
+      </w:r>
+    </w:p>
+    <w:p>
+      <w:pPr>
+        <w:pStyle w:val="Listenabsatz"/>
+        <w:numPr>
+          <w:ilvl w:val="0"/>
+          <w:numId w:val="1"/>
+        </w:numPr>
+      </w:pPr>
+      <w:r>
+        <w:t>Kevin schaut sich die Anleitung von Lucas an</w:t>
+      </w:r>
+    </w:p>
+    <w:p>
+      <w:pPr>
+        <w:pStyle w:val="Listenabsatz"/>
+        <w:numPr>
+          <w:ilvl w:val="0"/>
+          <w:numId w:val="1"/>
+        </w:numPr>
+      </w:pPr>
+      <w:r>
+        <w:t>Kevin behebt ein paar Fehler, die im Adapter gefunden wurden</w:t>
+      </w:r>
+    </w:p>
+    <w:p>
+      <w:pPr>
+        <w:pStyle w:val="Listenabsatz"/>
+        <w:numPr>
+          <w:ilvl w:val="0"/>
+          <w:numId w:val="1"/>
+        </w:numPr>
+      </w:pPr>
+      <w:r>
+        <w:t>Markus beginnt damit das Packet auf NPM hochzuladen</w:t>
+      </w:r>
+    </w:p>
+    <w:p>
+      <w:pPr>
+        <w:pStyle w:val="Listenabsatz"/>
+        <w:numPr>
+          <w:ilvl w:val="0"/>
+          <w:numId w:val="1"/>
+        </w:numPr>
+      </w:pPr>
+      <w:r>
+        <w:t>Joshua kümmert sich um die Unit-Tests für die Konsolenapplikation</w:t>
+      </w:r>
+    </w:p>
+    <w:p>
+      <w:pPr>
+        <w:pStyle w:val="Listenabsatz"/>
+        <w:numPr>
+          <w:ilvl w:val="0"/>
+          <w:numId w:val="1"/>
+        </w:numPr>
+      </w:pPr>
+      <w:r>
+        <w:t xml:space="preserve">Krister </w:t>
+      </w:r>
+      <w:proofErr w:type="spellStart"/>
+      <w:r>
+        <w:t>reviewed</w:t>
+      </w:r>
+      <w:proofErr w:type="spellEnd"/>
+      <w:r>
+        <w:t xml:space="preserve"> </w:t>
+      </w:r>
+      <w:r>
+        <w:t>das STP</w:t>
+      </w:r>
+    </w:p>
+    <w:p>
+      <w:pPr>
+        <w:pStyle w:val="Untertitel"/>
+      </w:pPr>
+      <w:r>
+        <w:t>Nächstes Treffen:</w:t>
+      </w:r>
+    </w:p>
+    <w:p>
+      <w:r>
+        <w:t>Freitag</w:t>
+      </w:r>
+      <w:r>
+        <w:t>, 2</w:t>
+      </w:r>
+      <w:r>
+        <w:t>4</w:t>
+      </w:r>
+      <w:r>
+        <w:t>.April 2020</w:t>
+      </w:r>
+    </w:p>
+    <w:p>
+      <w:r>
+        <w:br w:type="page"/>
+      </w:r>
+    </w:p>
+    <w:p>
+      <w:pPr>
+        <w:pStyle w:val="berschrift1"/>
+      </w:pPr>
+      <w:bookmarkStart w:id="13" w:name="_Toc39495502"/>
+      <w:r>
+        <w:lastRenderedPageBreak/>
+        <w:t>Besprechungsprotokoll</w:t>
+      </w:r>
+      <w:r>
+        <w:t xml:space="preserve"> </w:t>
+      </w:r>
+      <w:r>
+        <w:t>30</w:t>
+      </w:r>
+      <w:bookmarkEnd w:id="13"/>
+    </w:p>
+    <w:p/>
+    <w:p>
+      <w:r>
+        <w:t>Termin</w:t>
+      </w:r>
+      <w:r>
+        <w:t>:</w:t>
+      </w:r>
+      <w:r>
+        <w:tab/>
+      </w:r>
+      <w:r>
+        <w:tab/>
+        <w:t>24. April 2020</w:t>
+      </w:r>
+    </w:p>
+    <w:p>
+      <w:r>
+        <w:t>Anwesend:</w:t>
+      </w:r>
+      <w:r>
+        <w:tab/>
+      </w:r>
+      <w:r>
+        <w:tab/>
+        <w:t>Joshua, Kevin, Krister, Lucas, Markus</w:t>
+      </w:r>
+    </w:p>
+    <w:p>
+      <w:r>
+        <w:t>Entschuldigt:</w:t>
+      </w:r>
+      <w:r>
+        <w:tab/>
+      </w:r>
+      <w:r>
+        <w:tab/>
+        <w:t>Robin (Auslandssemester)</w:t>
+      </w:r>
+    </w:p>
+    <w:p>
+      <w:r>
+        <w:t>Protokollant:</w:t>
+      </w:r>
+      <w:r>
+        <w:tab/>
+      </w:r>
+      <w:r>
+        <w:tab/>
+        <w:t>Markus Limbacher</w:t>
+      </w:r>
+    </w:p>
+    <w:p>
+      <w:pPr>
+        <w:ind w:left="2124" w:hanging="2124"/>
+      </w:pPr>
+      <w:r>
+        <w:t>Inhalt:</w:t>
+      </w:r>
+      <w:r>
+        <w:tab/>
+      </w:r>
+      <w:r>
+        <w:t>Zwischenstandstreffen</w:t>
+      </w:r>
+    </w:p>
+    <w:p/>
+    <w:p>
+      <w:pPr>
+        <w:pStyle w:val="Untertitel"/>
+      </w:pPr>
+      <w:r>
+        <w:t>Zwischenstand:</w:t>
+      </w:r>
+    </w:p>
+    <w:p>
+      <w:pPr>
+        <w:pStyle w:val="Listenabsatz"/>
+        <w:numPr>
+          <w:ilvl w:val="0"/>
+          <w:numId w:val="1"/>
+        </w:numPr>
+      </w:pPr>
+      <w:r>
+        <w:t>Kevin hat die Anleitung von Lucas getestet</w:t>
+      </w:r>
+      <w:r>
+        <w:t>, ist aber leider auf ein paar Probleme gestoßen</w:t>
+      </w:r>
+      <w:r>
+        <w:t xml:space="preserve">. Markus versucht die Anleitung mit seiner Visual Studio Version durchzugehen, um zu sehen </w:t>
+      </w:r>
+      <w:r>
+        <w:t>ob er auf die gleichen Probleme stößt</w:t>
+      </w:r>
+    </w:p>
+    <w:p>
+      <w:pPr>
+        <w:pStyle w:val="Listenabsatz"/>
+        <w:numPr>
+          <w:ilvl w:val="0"/>
+          <w:numId w:val="1"/>
+        </w:numPr>
+      </w:pPr>
+      <w:r>
+        <w:t>Joshua hat sich um die Unit-Tests für die Konsolenapplikation gekümmert</w:t>
+      </w:r>
+    </w:p>
+    <w:p>
+      <w:pPr>
+        <w:pStyle w:val="Listenabsatz"/>
+        <w:numPr>
+          <w:ilvl w:val="0"/>
+          <w:numId w:val="1"/>
+        </w:numPr>
+      </w:pPr>
+      <w:r>
+        <w:t xml:space="preserve">Markus hat den JS-Wrapper auf NPM hochgeladen </w:t>
+      </w:r>
+      <w:r>
+        <w:t>und die Konsolenapplikation getestet. Seine Verbesserungsvorschläge hat er an das Team weitergeleitet</w:t>
+      </w:r>
+    </w:p>
+    <w:p>
+      <w:pPr>
+        <w:pStyle w:val="Listenabsatz"/>
+        <w:numPr>
+          <w:ilvl w:val="0"/>
+          <w:numId w:val="1"/>
+        </w:numPr>
+      </w:pPr>
+      <w:r>
+        <w:t xml:space="preserve">Es wurde beschlossen den JS-Wrapper in die beiden Untermodule Adapter.dll und </w:t>
+      </w:r>
+      <w:proofErr w:type="spellStart"/>
+      <w:r>
+        <w:t>und</w:t>
+      </w:r>
+      <w:proofErr w:type="spellEnd"/>
+      <w:r>
+        <w:t xml:space="preserve"> AMLEngineWrapper</w:t>
+      </w:r>
+      <w:r>
+        <w:t>.js aufzuteilen</w:t>
+      </w:r>
+      <w:r>
+        <w:t xml:space="preserve"> </w:t>
+      </w:r>
+      <w:r>
+        <w:sym w:font="Wingdings" w:char="F0E0"/>
+      </w:r>
+      <w:r>
+        <w:t xml:space="preserve"> Dieser Änderung wird im SAS festgehalten</w:t>
+      </w:r>
+    </w:p>
+    <w:p>
+      <w:pPr>
+        <w:pStyle w:val="Listenabsatz"/>
+        <w:numPr>
+          <w:ilvl w:val="0"/>
+          <w:numId w:val="1"/>
+        </w:numPr>
+      </w:pPr>
+      <w:r>
+        <w:t xml:space="preserve">Es wurde außerdem beschlossen, was in den Moduldokumenten festgehalten werden soll. </w:t>
+      </w:r>
+      <w:r>
+        <w:t xml:space="preserve">Das vereinbarte Inhaltsverzeichnis wurde </w:t>
+      </w:r>
+      <w:r>
+        <w:t>in Discord festgehalten</w:t>
+      </w:r>
+    </w:p>
+    <w:p>
+      <w:pPr>
+        <w:pStyle w:val="Untertitel"/>
+      </w:pPr>
+      <w:r>
+        <w:t>Ziele bis zum nächsten Treffen:</w:t>
+      </w:r>
+    </w:p>
+    <w:p>
+      <w:pPr>
+        <w:pStyle w:val="Listenabsatz"/>
+        <w:numPr>
+          <w:ilvl w:val="0"/>
+          <w:numId w:val="1"/>
+        </w:numPr>
+      </w:pPr>
+      <w:r>
+        <w:t>Joshua übernimmt das Testen des JS-Wrappers</w:t>
+      </w:r>
+    </w:p>
+    <w:p>
+      <w:pPr>
+        <w:pStyle w:val="Listenabsatz"/>
+        <w:numPr>
+          <w:ilvl w:val="0"/>
+          <w:numId w:val="1"/>
+        </w:numPr>
+      </w:pPr>
+      <w:r>
+        <w:t>Joshua und Krister schreiben Moduldokument für die Konsolenapplikation</w:t>
+      </w:r>
+    </w:p>
+    <w:p>
+      <w:pPr>
+        <w:pStyle w:val="Listenabsatz"/>
+        <w:numPr>
+          <w:ilvl w:val="0"/>
+          <w:numId w:val="1"/>
+        </w:numPr>
+      </w:pPr>
+      <w:r>
+        <w:t>Lucas schreibt die Moduldokumentation für den C++-Wrapper</w:t>
+      </w:r>
+    </w:p>
+    <w:p>
+      <w:pPr>
+        <w:pStyle w:val="Listenabsatz"/>
+        <w:numPr>
+          <w:ilvl w:val="0"/>
+          <w:numId w:val="1"/>
+        </w:numPr>
+      </w:pPr>
+      <w:r>
+        <w:t>Markus und Kevin schreiben die Moduldokumentation für den JS-Wrapper</w:t>
+      </w:r>
+    </w:p>
+    <w:p>
+      <w:pPr>
+        <w:pStyle w:val="Listenabsatz"/>
+        <w:numPr>
+          <w:ilvl w:val="0"/>
+          <w:numId w:val="1"/>
+        </w:numPr>
+      </w:pPr>
+      <w:r>
+        <w:t>Markus schreibt noch ein README für die</w:t>
+      </w:r>
+      <w:r>
+        <w:t xml:space="preserve"> NPM Seite</w:t>
+      </w:r>
+    </w:p>
+    <w:p>
+      <w:pPr>
+        <w:pStyle w:val="Untertitel"/>
+      </w:pPr>
+      <w:r>
+        <w:t>Nächstes Treffen:</w:t>
+      </w:r>
+    </w:p>
+    <w:p>
+      <w:r>
+        <w:t>Montag</w:t>
+      </w:r>
+      <w:r>
+        <w:t>, 2</w:t>
+      </w:r>
+      <w:r>
+        <w:t>7</w:t>
+      </w:r>
+      <w:r>
+        <w:t>.April 2020</w:t>
+      </w:r>
+    </w:p>
+    <w:p>
+      <w:r>
+        <w:br w:type="page"/>
+      </w:r>
+    </w:p>
+    <w:p>
+      <w:pPr>
+        <w:pStyle w:val="berschrift1"/>
+      </w:pPr>
+      <w:bookmarkStart w:id="14" w:name="_Toc39495503"/>
+      <w:r>
+        <w:lastRenderedPageBreak/>
+        <w:t>Besprechungsprotokoll</w:t>
+      </w:r>
+      <w:r>
+        <w:t xml:space="preserve"> </w:t>
+      </w:r>
+      <w:r>
+        <w:t>31</w:t>
+      </w:r>
+      <w:bookmarkEnd w:id="14"/>
+    </w:p>
+    <w:p/>
+    <w:p>
+      <w:r>
+        <w:t>Termin</w:t>
+      </w:r>
+      <w:r>
+        <w:t>:</w:t>
+      </w:r>
+      <w:r>
+        <w:tab/>
+      </w:r>
+      <w:r>
+        <w:tab/>
         <w:t>2</w:t>
       </w:r>
       <w:r>
-        <w:t>8</w:t>
-      </w:r>
-      <w:bookmarkEnd w:id="11"/>
+        <w:t>7</w:t>
+      </w:r>
+      <w:r>
+        <w:t>. April 2020</w:t>
+      </w:r>
+    </w:p>
+    <w:p>
+      <w:r>
+        <w:t>Anwesend:</w:t>
+      </w:r>
+      <w:r>
+        <w:tab/>
+      </w:r>
+      <w:r>
+        <w:tab/>
+        <w:t>Joshua, Kevin, Krister, Lucas, Markus</w:t>
+      </w:r>
+    </w:p>
+    <w:p>
+      <w:r>
+        <w:t>Entschuldigt:</w:t>
+      </w:r>
+      <w:r>
+        <w:tab/>
+      </w:r>
+      <w:r>
+        <w:tab/>
+        <w:t>Robin (Auslandssemester)</w:t>
+      </w:r>
+    </w:p>
+    <w:p>
+      <w:r>
+        <w:t>Protokollant:</w:t>
+      </w:r>
+      <w:r>
+        <w:tab/>
+      </w:r>
+      <w:r>
+        <w:tab/>
+        <w:t>Markus Limbacher</w:t>
+      </w:r>
+    </w:p>
+    <w:p>
+      <w:pPr>
+        <w:ind w:left="2124" w:hanging="2124"/>
+      </w:pPr>
+      <w:r>
+        <w:t>Inhalt:</w:t>
+      </w:r>
+      <w:r>
+        <w:tab/>
+      </w:r>
+      <w:r>
+        <w:t>Zwischenstandstreffen</w:t>
+      </w:r>
     </w:p>
     <w:p/>
     <w:p>
+      <w:pPr>
+        <w:pStyle w:val="Untertitel"/>
+      </w:pPr>
+      <w:r>
+        <w:t>Zwischenstand:</w:t>
+      </w:r>
+    </w:p>
+    <w:p>
+      <w:pPr>
+        <w:pStyle w:val="Listenabsatz"/>
+        <w:numPr>
+          <w:ilvl w:val="0"/>
+          <w:numId w:val="1"/>
+        </w:numPr>
+      </w:pPr>
+      <w:r>
+        <w:t>Markus hatte nicht die gleichen Probleme beim Folgen der Anleitung des C++-Wrappers</w:t>
+      </w:r>
+    </w:p>
+    <w:p>
+      <w:pPr>
+        <w:pStyle w:val="Listenabsatz"/>
+        <w:numPr>
+          <w:ilvl w:val="0"/>
+          <w:numId w:val="1"/>
+        </w:numPr>
+      </w:pPr>
+      <w:r>
+        <w:t xml:space="preserve">Kevins Probleme konnten </w:t>
+      </w:r>
+      <w:r>
+        <w:t>auch gelöst werden</w:t>
+      </w:r>
+    </w:p>
+    <w:p>
+      <w:pPr>
+        <w:pStyle w:val="Listenabsatz"/>
+        <w:numPr>
+          <w:ilvl w:val="0"/>
+          <w:numId w:val="1"/>
+        </w:numPr>
+      </w:pPr>
+      <w:r>
+        <w:t>Joshua hat JS-Wrapper getestet und ist auf einige Probleme gestoßen</w:t>
+      </w:r>
+    </w:p>
+    <w:p>
+      <w:pPr>
+        <w:pStyle w:val="Listenabsatz"/>
+        <w:numPr>
+          <w:ilvl w:val="1"/>
+          <w:numId w:val="1"/>
+        </w:numPr>
+      </w:pPr>
+      <w:r>
+        <w:t>Im STP müssen ein paar der Testdaten verbessert werden</w:t>
+      </w:r>
+    </w:p>
+    <w:p>
+      <w:pPr>
+        <w:pStyle w:val="Listenabsatz"/>
+        <w:numPr>
+          <w:ilvl w:val="1"/>
+          <w:numId w:val="1"/>
+        </w:numPr>
+      </w:pPr>
+      <w:r>
+        <w:t>Im Adapter sind noch ein paar Fehler, um die sich Lucas und Kevin kümmern werden</w:t>
+      </w:r>
+    </w:p>
+    <w:p>
+      <w:pPr>
+        <w:pStyle w:val="Listenabsatz"/>
+        <w:numPr>
+          <w:ilvl w:val="1"/>
+          <w:numId w:val="1"/>
+        </w:numPr>
+      </w:pPr>
+      <w:r>
+        <w:t xml:space="preserve">Joshua </w:t>
+      </w:r>
+      <w:r>
+        <w:t>wird informiert, sobald die Fehler behoben sind und er erneut testen kann</w:t>
+      </w:r>
+    </w:p>
+    <w:p>
+      <w:pPr>
+        <w:pStyle w:val="Listenabsatz"/>
+        <w:numPr>
+          <w:ilvl w:val="0"/>
+          <w:numId w:val="1"/>
+        </w:numPr>
+      </w:pPr>
+      <w:r>
+        <w:t>Es wurde beschlossen den Punkt „Requirements“ in den Moduldokumenten in die beiden Unterpunkte „</w:t>
+      </w:r>
+      <w:r>
+        <w:t>Prerequisites</w:t>
+      </w:r>
+      <w:r>
+        <w:t>“</w:t>
+      </w:r>
+      <w:r>
+        <w:t xml:space="preserve"> und „Requirements“ aufzuteilen. „Prerequisites“ soll die </w:t>
+      </w:r>
+      <w:r>
+        <w:t>Voraussetzungen</w:t>
+      </w:r>
+      <w:r>
+        <w:t xml:space="preserve"> </w:t>
+      </w:r>
+      <w:r>
+        <w:t>enthalten und „Requirements“ soll die Requirements enthalten, die durch dieses Modul abgedeckt werden</w:t>
+      </w:r>
+    </w:p>
+    <w:p>
+      <w:pPr>
+        <w:pStyle w:val="Listenabsatz"/>
+        <w:numPr>
+          <w:ilvl w:val="0"/>
+          <w:numId w:val="1"/>
+        </w:numPr>
+      </w:pPr>
+      <w:proofErr w:type="spellStart"/>
+      <w:r>
+        <w:t>Kristers</w:t>
+      </w:r>
+      <w:proofErr w:type="spellEnd"/>
+      <w:r>
+        <w:t xml:space="preserve"> Teil der Moduldokumentation fehlt noch und wird nachgereicht</w:t>
+      </w:r>
+    </w:p>
+    <w:p>
+      <w:pPr>
+        <w:pStyle w:val="Listenabsatz"/>
+        <w:numPr>
+          <w:ilvl w:val="0"/>
+          <w:numId w:val="1"/>
+        </w:numPr>
+      </w:pPr>
+      <w:r>
+        <w:t>Markus muss noch die README für den JS-Wrapper schreiben</w:t>
+      </w:r>
+    </w:p>
+    <w:p>
+      <w:pPr>
+        <w:pStyle w:val="Untertitel"/>
+      </w:pPr>
+      <w:r>
+        <w:t>Nächstes Treffen:</w:t>
+      </w:r>
+    </w:p>
+    <w:p>
+      <w:r>
+        <w:t>Freitag</w:t>
+      </w:r>
+      <w:r>
+        <w:t xml:space="preserve">, </w:t>
+      </w:r>
+      <w:r>
+        <w:t>01. Mai</w:t>
+      </w:r>
+      <w:r>
+        <w:t xml:space="preserve"> 2020</w:t>
+      </w:r>
+    </w:p>
+    <w:p>
+      <w:r>
+        <w:br w:type="page"/>
+      </w:r>
+    </w:p>
+    <w:p>
+      <w:pPr>
+        <w:pStyle w:val="berschrift1"/>
+      </w:pPr>
+      <w:bookmarkStart w:id="15" w:name="_Toc39495504"/>
+      <w:r>
+        <w:lastRenderedPageBreak/>
+        <w:t>Besprechungsprotokoll</w:t>
+      </w:r>
+      <w:r>
+        <w:t xml:space="preserve"> </w:t>
+      </w:r>
+      <w:r>
+        <w:t>32</w:t>
+      </w:r>
+      <w:bookmarkEnd w:id="15"/>
+    </w:p>
+    <w:p/>
+    <w:p>
       <w:r>
         <w:t>Termin</w:t>
       </w:r>
@@ -3624,13 +5052,13 @@
       </w:r>
       <w:r>
         <w:tab/>
-        <w:t>1</w:t>
-      </w:r>
-      <w:r>
-        <w:t>7</w:t>
-      </w:r>
-      <w:r>
-        <w:t>. April 2020</w:t>
+        <w:t>01. Mai</w:t>
+      </w:r>
+      <w:r>
+        <w:t xml:space="preserve"> </w:t>
+      </w:r>
+      <w:r>
+        <w:t>2020</w:t>
       </w:r>
     </w:p>
     <w:p>
@@ -3689,61 +5117,618 @@
         <w:pStyle w:val="Untertitel"/>
       </w:pPr>
       <w:r>
-        <w:t>Zwischenstand</w:t>
+        <w:t>Zwischenstand:</w:t>
+      </w:r>
+    </w:p>
+    <w:p>
+      <w:pPr>
+        <w:pStyle w:val="Listenabsatz"/>
+        <w:numPr>
+          <w:ilvl w:val="0"/>
+          <w:numId w:val="1"/>
+        </w:numPr>
+      </w:pPr>
+      <w:r>
+        <w:t xml:space="preserve">Kevin hat ein paar Funktionsnamen umgeändert, </w:t>
+      </w:r>
+      <w:r>
+        <w:t>diese Änderungen müssen noch in den jeweiligen Dokumenten festgehalten werden</w:t>
+      </w:r>
+    </w:p>
+    <w:p>
+      <w:pPr>
+        <w:pStyle w:val="Listenabsatz"/>
+        <w:numPr>
+          <w:ilvl w:val="0"/>
+          <w:numId w:val="1"/>
+        </w:numPr>
+      </w:pPr>
+      <w:r>
+        <w:t>Markus passt das JavaScript-Modul an diese Änderungen an</w:t>
+      </w:r>
+      <w:r>
+        <w:t xml:space="preserve"> und lädt anschließend die aktuelle Version auf NPM hoch, damit Joshua testen kann</w:t>
+      </w:r>
+    </w:p>
+    <w:p>
+      <w:pPr>
+        <w:pStyle w:val="Listenabsatz"/>
+        <w:numPr>
+          <w:ilvl w:val="0"/>
+          <w:numId w:val="1"/>
+        </w:numPr>
+      </w:pPr>
+      <w:r>
+        <w:t xml:space="preserve">Die angekündigte Feedback-Mail von Herr Rentschler ist </w:t>
+      </w:r>
+      <w:r>
+        <w:t>immer noch</w:t>
+      </w:r>
+      <w:r>
+        <w:t xml:space="preserve"> nicht angekommen</w:t>
+      </w:r>
+      <w:r>
+        <w:t>, Kevin frägt nochmal nach</w:t>
+      </w:r>
+    </w:p>
+    <w:p>
+      <w:pPr>
+        <w:pStyle w:val="Listenabsatz"/>
+        <w:numPr>
+          <w:ilvl w:val="0"/>
+          <w:numId w:val="1"/>
+        </w:numPr>
+      </w:pPr>
+      <w:r>
+        <w:t>Krister muss immer noch seinen Teil der Moduldokumentation erarbeiten</w:t>
+      </w:r>
+    </w:p>
+    <w:p>
+      <w:pPr>
+        <w:pStyle w:val="Untertitel"/>
+      </w:pPr>
+      <w:r>
+        <w:t>Nächstes Treffen:</w:t>
+      </w:r>
+    </w:p>
+    <w:p>
+      <w:r>
+        <w:t>Sonntag</w:t>
+      </w:r>
+      <w:r>
+        <w:t xml:space="preserve">, </w:t>
+      </w:r>
+      <w:r>
+        <w:t>03</w:t>
+      </w:r>
+      <w:r>
+        <w:t>.</w:t>
+      </w:r>
+      <w:r>
+        <w:t xml:space="preserve"> Mai</w:t>
+      </w:r>
+      <w:r>
+        <w:t xml:space="preserve"> 2020</w:t>
+      </w:r>
+    </w:p>
+    <w:p>
+      <w:r>
+        <w:br w:type="page"/>
+      </w:r>
+    </w:p>
+    <w:p>
+      <w:pPr>
+        <w:pStyle w:val="berschrift1"/>
+      </w:pPr>
+      <w:bookmarkStart w:id="16" w:name="_Toc39495505"/>
+      <w:r>
+        <w:lastRenderedPageBreak/>
+        <w:t>Besprechungsprotokoll</w:t>
+      </w:r>
+      <w:r>
+        <w:t xml:space="preserve"> </w:t>
+      </w:r>
+      <w:r>
+        <w:t>33</w:t>
+      </w:r>
+      <w:bookmarkEnd w:id="16"/>
+    </w:p>
+    <w:p/>
+    <w:p>
+      <w:r>
+        <w:t>Termin</w:t>
       </w:r>
       <w:r>
         <w:t>:</w:t>
       </w:r>
-    </w:p>
-    <w:p>
-      <w:pPr>
-        <w:pStyle w:val="Listenabsatz"/>
-        <w:numPr>
-          <w:ilvl w:val="0"/>
-          <w:numId w:val="1"/>
-        </w:numPr>
-      </w:pPr>
-      <w:r>
-        <w:t xml:space="preserve">STP ist fast fertig. Nur noch ein paar der </w:t>
-      </w:r>
-      <w:proofErr w:type="spellStart"/>
-      <w:r>
-        <w:t>Testcases</w:t>
-      </w:r>
-      <w:proofErr w:type="spellEnd"/>
-      <w:r>
-        <w:t xml:space="preserve"> brauchen Testdaten</w:t>
-      </w:r>
-    </w:p>
-    <w:p>
-      <w:pPr>
-        <w:pStyle w:val="Listenabsatz"/>
-        <w:numPr>
-          <w:ilvl w:val="0"/>
-          <w:numId w:val="1"/>
-        </w:numPr>
-      </w:pPr>
-      <w:r>
-        <w:t xml:space="preserve">Kevin macht die Testdaten für alle </w:t>
-      </w:r>
-      <w:proofErr w:type="spellStart"/>
-      <w:r>
-        <w:t>Testcases</w:t>
-      </w:r>
-      <w:proofErr w:type="spellEnd"/>
-      <w:r>
-        <w:t xml:space="preserve"> des Node.js-Wrappers</w:t>
-      </w:r>
-      <w:r>
-        <w:t xml:space="preserve"> und versucht seine </w:t>
-      </w:r>
-      <w:proofErr w:type="spellStart"/>
-      <w:r>
-        <w:t>Mergekonflikte</w:t>
-      </w:r>
-      <w:proofErr w:type="spellEnd"/>
-      <w:r>
-        <w:t xml:space="preserve"> zu lösen</w:t>
+      <w:r>
+        <w:tab/>
+      </w:r>
+      <w:r>
+        <w:tab/>
+        <w:t>03. Mai 2020</w:t>
+      </w:r>
+    </w:p>
+    <w:p>
+      <w:r>
+        <w:t>Anwesend:</w:t>
+      </w:r>
+      <w:r>
+        <w:tab/>
+      </w:r>
+      <w:r>
+        <w:tab/>
+        <w:t>Joshua, Kevin, Krister, Lucas, Markus</w:t>
+      </w:r>
+    </w:p>
+    <w:p>
+      <w:r>
+        <w:t>Entschuldigt:</w:t>
+      </w:r>
+      <w:r>
+        <w:tab/>
+      </w:r>
+      <w:r>
+        <w:tab/>
+        <w:t>Robin (Auslandssemester)</w:t>
+      </w:r>
+    </w:p>
+    <w:p>
+      <w:r>
+        <w:t>Protokollant:</w:t>
+      </w:r>
+      <w:r>
+        <w:tab/>
+      </w:r>
+      <w:r>
+        <w:tab/>
+        <w:t>Markus Limbacher</w:t>
+      </w:r>
+    </w:p>
+    <w:p>
+      <w:pPr>
+        <w:ind w:left="2124" w:hanging="2124"/>
+      </w:pPr>
+      <w:r>
+        <w:t>Inhalt:</w:t>
+      </w:r>
+      <w:r>
+        <w:tab/>
+      </w:r>
+      <w:r>
+        <w:t>Zwischenstandstreffen</w:t>
+      </w:r>
+    </w:p>
+    <w:p/>
+    <w:p>
+      <w:pPr>
+        <w:pStyle w:val="Untertitel"/>
+      </w:pPr>
+      <w:r>
+        <w:t>Zwischenstand:</w:t>
+      </w:r>
+    </w:p>
+    <w:p>
+      <w:pPr>
+        <w:pStyle w:val="Listenabsatz"/>
+        <w:numPr>
+          <w:ilvl w:val="0"/>
+          <w:numId w:val="1"/>
+        </w:numPr>
+      </w:pPr>
+      <w:r>
+        <w:t>Lucas hat angefangen den STP in unser Wiki zu übertragen</w:t>
+      </w:r>
+    </w:p>
+    <w:p>
+      <w:pPr>
+        <w:pStyle w:val="Listenabsatz"/>
+        <w:numPr>
+          <w:ilvl w:val="0"/>
+          <w:numId w:val="1"/>
+        </w:numPr>
+      </w:pPr>
+      <w:r>
+        <w:t>Die angekündigte Mail von Herr Rentschler ist immer noch nicht angekommen</w:t>
+      </w:r>
+    </w:p>
+    <w:p>
+      <w:pPr>
+        <w:pStyle w:val="Listenabsatz"/>
+        <w:numPr>
+          <w:ilvl w:val="0"/>
+          <w:numId w:val="1"/>
+        </w:numPr>
+      </w:pPr>
+      <w:r>
+        <w:t>Kevin hat immer noch Probleme mit seiner Visual Studio Version (er kann nicht die richtige Framework Version auswählen)</w:t>
+      </w:r>
+      <w:r>
+        <w:t xml:space="preserve"> </w:t>
+      </w:r>
+      <w:r>
+        <w:sym w:font="Wingdings" w:char="F0E0"/>
+      </w:r>
+      <w:r>
+        <w:t xml:space="preserve"> Krister testet, ob er auf das gleiche Problem stößt</w:t>
+      </w:r>
+    </w:p>
+    <w:p>
+      <w:pPr>
+        <w:pStyle w:val="Listenabsatz"/>
+        <w:numPr>
+          <w:ilvl w:val="0"/>
+          <w:numId w:val="1"/>
+        </w:numPr>
+      </w:pPr>
+      <w:r>
+        <w:t xml:space="preserve">Joshua hat den JS-Wrapper </w:t>
+      </w:r>
+      <w:r>
+        <w:t>erneut getestet und seine Verbesserungsvorschläge in Discord festgehalten</w:t>
+      </w:r>
+    </w:p>
+    <w:p>
+      <w:pPr>
+        <w:pStyle w:val="Listenabsatz"/>
+        <w:numPr>
+          <w:ilvl w:val="0"/>
+          <w:numId w:val="1"/>
+        </w:numPr>
+      </w:pPr>
+      <w:r>
+        <w:t>Markus hatte Probleme beim Testen der Konsolenapplikation, welche aber behoben werden konnten</w:t>
+      </w:r>
+    </w:p>
+    <w:p>
+      <w:pPr>
+        <w:pStyle w:val="Untertitel"/>
+      </w:pPr>
+      <w:r>
+        <w:t>Schreiben des STR:</w:t>
+      </w:r>
+    </w:p>
+    <w:p>
+      <w:pPr>
+        <w:pStyle w:val="Listenabsatz"/>
+        <w:numPr>
+          <w:ilvl w:val="0"/>
+          <w:numId w:val="1"/>
+        </w:numPr>
+      </w:pPr>
+      <w:r>
+        <w:t xml:space="preserve">Zuständig für dieses Dokument </w:t>
+      </w:r>
+      <w:r>
+        <w:t>sind wir alle gemeinsam, da jeder bereits ein Dokument hat, für das er zuständig ist</w:t>
+      </w:r>
+    </w:p>
+    <w:p>
+      <w:pPr>
+        <w:pStyle w:val="Listenabsatz"/>
+        <w:numPr>
+          <w:ilvl w:val="0"/>
+          <w:numId w:val="1"/>
+        </w:numPr>
+      </w:pPr>
+      <w:r>
+        <w:t xml:space="preserve">STR konnte zu vielen Teilen </w:t>
+      </w:r>
+      <w:r>
+        <w:t>aus dem STP kopiert werden. Der Rest wurde gemeinsam verfasst</w:t>
+      </w:r>
+    </w:p>
+    <w:p>
+      <w:pPr>
+        <w:pStyle w:val="Untertitel"/>
+      </w:pPr>
+      <w:r>
+        <w:t>Ziele bis zum nächsten Treffen:</w:t>
+      </w:r>
+    </w:p>
+    <w:p>
+      <w:pPr>
+        <w:pStyle w:val="Listenabsatz"/>
+        <w:numPr>
+          <w:ilvl w:val="0"/>
+          <w:numId w:val="1"/>
+        </w:numPr>
+      </w:pPr>
+      <w:r>
+        <w:t>Fertigstellung des STR</w:t>
+      </w:r>
+    </w:p>
+    <w:p>
+      <w:pPr>
+        <w:pStyle w:val="Listenabsatz"/>
+        <w:numPr>
+          <w:ilvl w:val="0"/>
+          <w:numId w:val="1"/>
+        </w:numPr>
+      </w:pPr>
+      <w:r>
+        <w:t>Joshua, Kevin und Krister machen die Moduldokumentation der Konsolenapplikation fertig</w:t>
+      </w:r>
+    </w:p>
+    <w:p>
+      <w:pPr>
+        <w:pStyle w:val="Listenabsatz"/>
+        <w:numPr>
+          <w:ilvl w:val="0"/>
+          <w:numId w:val="1"/>
+        </w:numPr>
+      </w:pPr>
+      <w:r>
+        <w:t>Krister testet die C++-Wrapper Anleitung</w:t>
+      </w:r>
+    </w:p>
+    <w:p>
+      <w:pPr>
+        <w:pStyle w:val="Listenabsatz"/>
+        <w:numPr>
+          <w:ilvl w:val="0"/>
+          <w:numId w:val="1"/>
+        </w:numPr>
+      </w:pPr>
+      <w:r>
+        <w:t>Lucas vollendet den angefangenen Eintrag vom STP im Wiki</w:t>
+      </w:r>
+    </w:p>
+    <w:p>
+      <w:pPr>
+        <w:pStyle w:val="Untertitel"/>
+      </w:pPr>
+      <w:r>
+        <w:t>Nächstes Treffen:</w:t>
+      </w:r>
+    </w:p>
+    <w:p>
+      <w:r>
+        <w:t>Montag</w:t>
+      </w:r>
+      <w:r>
+        <w:t>, 0</w:t>
+      </w:r>
+      <w:r>
+        <w:t>4</w:t>
+      </w:r>
+      <w:r>
+        <w:t>. Mai 2020</w:t>
+      </w:r>
+    </w:p>
+    <w:p>
+      <w:r>
+        <w:br w:type="page"/>
+      </w:r>
+    </w:p>
+    <w:p>
+      <w:pPr>
+        <w:pStyle w:val="berschrift1"/>
+      </w:pPr>
+      <w:bookmarkStart w:id="17" w:name="_Toc39495506"/>
+      <w:r>
+        <w:lastRenderedPageBreak/>
+        <w:t>Besprechungsprotokoll</w:t>
+      </w:r>
+      <w:r>
+        <w:t xml:space="preserve"> </w:t>
+      </w:r>
+      <w:r>
+        <w:t>34</w:t>
+      </w:r>
+      <w:bookmarkEnd w:id="17"/>
+    </w:p>
+    <w:p/>
+    <w:p>
+      <w:r>
+        <w:t>Termin</w:t>
+      </w:r>
+      <w:r>
+        <w:t>:</w:t>
+      </w:r>
+      <w:r>
+        <w:tab/>
+      </w:r>
+      <w:r>
+        <w:tab/>
+        <w:t>03. Mai 2020</w:t>
+      </w:r>
+    </w:p>
+    <w:p>
+      <w:r>
+        <w:t>Anwesend:</w:t>
+      </w:r>
+      <w:r>
+        <w:tab/>
+      </w:r>
+      <w:r>
+        <w:tab/>
+        <w:t>Joshua, Kevin, Krister, Lucas, Markus</w:t>
+      </w:r>
+    </w:p>
+    <w:p>
+      <w:r>
+        <w:t>Entschuldigt:</w:t>
+      </w:r>
+      <w:r>
+        <w:tab/>
+      </w:r>
+      <w:r>
+        <w:tab/>
+        <w:t>Robin (Auslandssemester)</w:t>
+      </w:r>
+    </w:p>
+    <w:p>
+      <w:r>
+        <w:t>Protokollant:</w:t>
+      </w:r>
+      <w:r>
+        <w:tab/>
+      </w:r>
+      <w:r>
+        <w:tab/>
+        <w:t>Markus Limbacher</w:t>
+      </w:r>
+    </w:p>
+    <w:p>
+      <w:pPr>
+        <w:ind w:left="2124" w:hanging="2124"/>
+      </w:pPr>
+      <w:r>
+        <w:t>Inhalt:</w:t>
+      </w:r>
+      <w:r>
+        <w:tab/>
+      </w:r>
+      <w:r>
+        <w:t>Zwischenstandstreffen</w:t>
+      </w:r>
+    </w:p>
+    <w:p/>
+    <w:p>
+      <w:pPr>
+        <w:pStyle w:val="Untertitel"/>
+      </w:pPr>
+      <w:r>
+        <w:t>Zwischenstand:</w:t>
+      </w:r>
+    </w:p>
+    <w:p>
+      <w:pPr>
+        <w:pStyle w:val="Listenabsatz"/>
+        <w:numPr>
+          <w:ilvl w:val="0"/>
+          <w:numId w:val="1"/>
+        </w:numPr>
+      </w:pPr>
+      <w:r>
+        <w:t>Jeder konnte seine Aufgaben erledigen, außer Krister</w:t>
+      </w:r>
+    </w:p>
+    <w:p>
+      <w:pPr>
+        <w:pStyle w:val="Listenabsatz"/>
+        <w:numPr>
+          <w:ilvl w:val="0"/>
+          <w:numId w:val="1"/>
+        </w:numPr>
+      </w:pPr>
+      <w:r>
+        <w:t xml:space="preserve">Jeder aktualisiert das </w:t>
+      </w:r>
+      <w:r>
+        <w:t>Dokument,</w:t>
+      </w:r>
+      <w:r>
+        <w:t xml:space="preserve"> für das er zuständig ist, damit dieses Dokument bereit für die Abgabe ist:</w:t>
+      </w:r>
+    </w:p>
+    <w:p>
+      <w:pPr>
+        <w:pStyle w:val="Listenabsatz"/>
+        <w:numPr>
+          <w:ilvl w:val="1"/>
+          <w:numId w:val="1"/>
+        </w:numPr>
+      </w:pPr>
+      <w:r>
+        <w:t xml:space="preserve">Joshua </w:t>
+      </w:r>
+      <w:r>
+        <w:sym w:font="Wingdings" w:char="F0E0"/>
+      </w:r>
+      <w:r>
+        <w:t xml:space="preserve"> BC</w:t>
+      </w:r>
+    </w:p>
+    <w:p>
+      <w:pPr>
+        <w:pStyle w:val="Listenabsatz"/>
+        <w:numPr>
+          <w:ilvl w:val="1"/>
+          <w:numId w:val="1"/>
+        </w:numPr>
+      </w:pPr>
+      <w:r>
+        <w:t xml:space="preserve">Krister </w:t>
+      </w:r>
+      <w:r>
+        <w:sym w:font="Wingdings" w:char="F0E0"/>
+      </w:r>
+      <w:r>
+        <w:t xml:space="preserve"> PM</w:t>
+      </w:r>
+    </w:p>
+    <w:p>
+      <w:pPr>
+        <w:pStyle w:val="Listenabsatz"/>
+        <w:numPr>
+          <w:ilvl w:val="1"/>
+          <w:numId w:val="1"/>
+        </w:numPr>
+      </w:pPr>
+      <w:r>
+        <w:t xml:space="preserve">Markus </w:t>
+      </w:r>
+      <w:r>
+        <w:sym w:font="Wingdings" w:char="F0E0"/>
+      </w:r>
+      <w:r>
+        <w:t xml:space="preserve"> CRS</w:t>
+      </w:r>
+    </w:p>
+    <w:p>
+      <w:pPr>
+        <w:pStyle w:val="Listenabsatz"/>
+        <w:numPr>
+          <w:ilvl w:val="1"/>
+          <w:numId w:val="1"/>
+        </w:numPr>
+      </w:pPr>
+      <w:r>
+        <w:t xml:space="preserve">Lucas </w:t>
+      </w:r>
+      <w:r>
+        <w:sym w:font="Wingdings" w:char="F0E0"/>
+      </w:r>
+      <w:r>
+        <w:t xml:space="preserve"> </w:t>
+      </w:r>
+      <w:r>
+        <w:t>SRS</w:t>
+      </w:r>
+    </w:p>
+    <w:p>
+      <w:pPr>
+        <w:pStyle w:val="Listenabsatz"/>
+        <w:numPr>
+          <w:ilvl w:val="1"/>
+          <w:numId w:val="1"/>
+        </w:numPr>
+      </w:pPr>
+      <w:r>
+        <w:t xml:space="preserve">Kevin </w:t>
+      </w:r>
+      <w:r>
+        <w:sym w:font="Wingdings" w:char="F0E0"/>
+      </w:r>
+      <w:r>
+        <w:t xml:space="preserve"> STP</w:t>
+      </w:r>
+    </w:p>
+    <w:p>
+      <w:pPr>
+        <w:pStyle w:val="Listenabsatz"/>
+        <w:numPr>
+          <w:ilvl w:val="0"/>
+          <w:numId w:val="1"/>
+        </w:numPr>
+      </w:pPr>
+      <w:r>
+        <w:t xml:space="preserve">Markus lädt eine Version des </w:t>
+      </w:r>
+      <w:r>
+        <w:t>JS-Wrappers in den EXECUTABLE Ordner hoch</w:t>
       </w:r>
     </w:p>
     <w:p>
@@ -3767,41 +5752,10 @@
         </w:numPr>
       </w:pPr>
       <w:r>
-        <w:t xml:space="preserve">Krister </w:t>
-      </w:r>
-      <w:proofErr w:type="spellStart"/>
-      <w:r>
-        <w:t>reviewed</w:t>
-      </w:r>
-      <w:proofErr w:type="spellEnd"/>
-      <w:r>
-        <w:t xml:space="preserve"> alle </w:t>
-      </w:r>
-      <w:proofErr w:type="spellStart"/>
-      <w:r>
-        <w:t>Testcases</w:t>
-      </w:r>
-      <w:proofErr w:type="spellEnd"/>
-    </w:p>
-    <w:p>
-      <w:pPr>
-        <w:pStyle w:val="Listenabsatz"/>
-        <w:numPr>
-          <w:ilvl w:val="0"/>
-          <w:numId w:val="1"/>
-        </w:numPr>
-      </w:pPr>
-      <w:r>
-        <w:t xml:space="preserve">Lucas fängt </w:t>
-      </w:r>
-      <w:r>
-        <w:t xml:space="preserve">wieder </w:t>
-      </w:r>
-      <w:r>
-        <w:t xml:space="preserve">mit dem C++-Wrapper </w:t>
-      </w:r>
-      <w:r>
-        <w:t>an</w:t>
+        <w:t xml:space="preserve">Kevin entfernt unnötige Testdaten aus dem </w:t>
+      </w:r>
+      <w:r>
+        <w:t>STP und passt seine Moduldokumentation an seine Änderungen an</w:t>
       </w:r>
     </w:p>
     <w:p>
@@ -3814,16 +5768,16 @@
     </w:p>
     <w:p>
       <w:r>
-        <w:t>Montag</w:t>
-      </w:r>
-      <w:r>
-        <w:t xml:space="preserve">, </w:t>
-      </w:r>
-      <w:r>
-        <w:t>20</w:t>
-      </w:r>
-      <w:r>
-        <w:t>.April 2020</w:t>
+        <w:t>Mittwoch</w:t>
+      </w:r>
+      <w:r>
+        <w:t>, 0</w:t>
+      </w:r>
+      <w:r>
+        <w:t>6</w:t>
+      </w:r>
+      <w:r>
+        <w:t>. Mai 2020</w:t>
       </w:r>
     </w:p>
     <w:p/>
@@ -5116,7 +7070,7 @@
 </file>
 
 <file path=customXml/itemProps4.xml><?xml version="1.0" encoding="utf-8"?>
-<ds:datastoreItem xmlns:ds="http://schemas.openxmlformats.org/officeDocument/2006/customXml" ds:itemID="{FBDB2C11-AA4A-4113-BC5B-3B5F3176BAA1}">
+<ds:datastoreItem xmlns:ds="http://schemas.openxmlformats.org/officeDocument/2006/customXml" ds:itemID="{7F55F6E9-EEBE-4CAA-80D3-4CF7F02C25B4}">
   <ds:schemaRefs>
     <ds:schemaRef ds:uri="http://schemas.openxmlformats.org/officeDocument/2006/bibliography"/>
   </ds:schemaRefs>

</xml_diff>